<commit_message>
Revisar por que toma el usuario como undefined
</commit_message>
<xml_diff>
--- a/Proyect_ReadMe.docx
+++ b/Proyect_ReadMe.docx
@@ -301,321 +301,3028 @@
           <w:bCs/>
         </w:rPr>
       </w:pPr>
+      <w:r>
+        <w:rPr>
+          <w:b/>
+          <w:bCs/>
+        </w:rPr>
+        <w:lastRenderedPageBreak/>
+        <w:t>2.3 Funcionalidades Generales</w:t>
+      </w:r>
+    </w:p>
+    <w:p>
+      <w:pPr>
+        <w:numPr>
+          <w:ilvl w:val="0"/>
+          <w:numId w:val="3"/>
+        </w:numPr>
+      </w:pPr>
+      <w:r>
+        <w:rPr>
+          <w:b/>
+          <w:bCs/>
+        </w:rPr>
+        <w:t>Interfaz Responsiva:</w:t>
+      </w:r>
+    </w:p>
+    <w:p>
+      <w:pPr>
+        <w:numPr>
+          <w:ilvl w:val="1"/>
+          <w:numId w:val="3"/>
+        </w:numPr>
+      </w:pPr>
+      <w:r>
+        <w:t>Diseño adaptable para dispositivos móviles y escritorio.</w:t>
+      </w:r>
+    </w:p>
+    <w:p>
+      <w:pPr>
+        <w:numPr>
+          <w:ilvl w:val="0"/>
+          <w:numId w:val="3"/>
+        </w:numPr>
+      </w:pPr>
+      <w:r>
+        <w:rPr>
+          <w:b/>
+          <w:bCs/>
+        </w:rPr>
+        <w:t>Gestión de Base de Datos:</w:t>
+      </w:r>
+    </w:p>
+    <w:p>
+      <w:pPr>
+        <w:numPr>
+          <w:ilvl w:val="1"/>
+          <w:numId w:val="3"/>
+        </w:numPr>
+      </w:pPr>
+      <w:r>
+        <w:t>Almacenamiento seguro de los turnos y sus datos asociados.</w:t>
+      </w:r>
+    </w:p>
+    <w:p>
+      <w:pPr>
+        <w:numPr>
+          <w:ilvl w:val="0"/>
+          <w:numId w:val="3"/>
+        </w:numPr>
+      </w:pPr>
+      <w:r>
+        <w:rPr>
+          <w:b/>
+          <w:bCs/>
+        </w:rPr>
+        <w:t>Seguridad y Privacidad:</w:t>
+      </w:r>
+    </w:p>
+    <w:p>
+      <w:pPr>
+        <w:numPr>
+          <w:ilvl w:val="1"/>
+          <w:numId w:val="3"/>
+        </w:numPr>
+      </w:pPr>
+      <w:r>
+        <w:t>Validación de datos en formularios.</w:t>
+      </w:r>
+    </w:p>
+    <w:p>
+      <w:pPr>
+        <w:numPr>
+          <w:ilvl w:val="1"/>
+          <w:numId w:val="3"/>
+        </w:numPr>
+      </w:pPr>
+      <w:r>
+        <w:t>Acceso restringido para el administrador mediante autenticación.</w:t>
+      </w:r>
+    </w:p>
+    <w:p>
+      <w:pPr>
+        <w:rPr>
+          <w:b/>
+          <w:bCs/>
+        </w:rPr>
+      </w:pPr>
+      <w:r>
+        <w:rPr>
+          <w:b/>
+          <w:bCs/>
+        </w:rPr>
+        <w:t xml:space="preserve">3. </w:t>
+      </w:r>
+      <w:r>
+        <w:rPr>
+          <w:b/>
+          <w:bCs/>
+        </w:rPr>
+        <w:t xml:space="preserve"> Diagrama de Flujo</w:t>
+      </w:r>
+    </w:p>
+    <w:p>
+      <w:pPr>
+        <w:rPr>
+          <w:b/>
+          <w:bCs/>
+        </w:rPr>
+      </w:pPr>
+      <w:r>
+        <w:rPr>
+          <w:b/>
+          <w:bCs/>
+        </w:rPr>
+        <w:t>3.1  Proceso de Solicitud de Turno</w:t>
+      </w:r>
+    </w:p>
+    <w:p>
+      <w:pPr>
+        <w:numPr>
+          <w:ilvl w:val="0"/>
+          <w:numId w:val="4"/>
+        </w:numPr>
+      </w:pPr>
+      <w:r>
+        <w:t>El usuario ingresa a la web.</w:t>
+      </w:r>
+    </w:p>
+    <w:p>
+      <w:pPr>
+        <w:numPr>
+          <w:ilvl w:val="0"/>
+          <w:numId w:val="4"/>
+        </w:numPr>
+      </w:pPr>
+      <w:r>
+        <w:t>Completa el formulario con sus datos.</w:t>
+      </w:r>
+    </w:p>
+    <w:p>
+      <w:pPr>
+        <w:numPr>
+          <w:ilvl w:val="0"/>
+          <w:numId w:val="4"/>
+        </w:numPr>
+      </w:pPr>
+      <w:r>
+        <w:t>Envía la solicitud.</w:t>
+      </w:r>
+    </w:p>
+    <w:p>
+      <w:pPr>
+        <w:numPr>
+          <w:ilvl w:val="0"/>
+          <w:numId w:val="4"/>
+        </w:numPr>
+      </w:pPr>
+      <w:r>
+        <w:t>El sistema almacena el turno en la base de datos.</w:t>
+      </w:r>
+    </w:p>
+    <w:p>
+      <w:pPr>
+        <w:numPr>
+          <w:ilvl w:val="0"/>
+          <w:numId w:val="4"/>
+        </w:numPr>
+      </w:pPr>
+      <w:r>
+        <w:t>Se muestra un mensaje de confirmación con el estado del turno.</w:t>
+      </w:r>
+    </w:p>
+    <w:p>
+      <w:pPr>
+        <w:numPr>
+          <w:ilvl w:val="0"/>
+          <w:numId w:val="4"/>
+        </w:numPr>
+      </w:pPr>
+      <w:r>
+        <w:t>El usuario puede consultar su turno posteriormente.</w:t>
+      </w:r>
+    </w:p>
+    <w:p>
+      <w:pPr>
+        <w:rPr>
+          <w:b/>
+          <w:bCs/>
+        </w:rPr>
+      </w:pPr>
+      <w:r>
+        <w:rPr>
+          <w:b/>
+          <w:bCs/>
+        </w:rPr>
+        <w:t>3.2  Proceso de Gestión de Turnos (Administrador)</w:t>
+      </w:r>
+    </w:p>
+    <w:p>
+      <w:pPr>
+        <w:numPr>
+          <w:ilvl w:val="0"/>
+          <w:numId w:val="5"/>
+        </w:numPr>
+      </w:pPr>
+      <w:r>
+        <w:t>El administrador accede al panel de control.</w:t>
+      </w:r>
+    </w:p>
+    <w:p>
+      <w:pPr>
+        <w:numPr>
+          <w:ilvl w:val="0"/>
+          <w:numId w:val="5"/>
+        </w:numPr>
+      </w:pPr>
+      <w:r>
+        <w:t>Visualiza la lista de turnos registrados.</w:t>
+      </w:r>
+    </w:p>
+    <w:p>
+      <w:pPr>
+        <w:numPr>
+          <w:ilvl w:val="0"/>
+          <w:numId w:val="5"/>
+        </w:numPr>
+      </w:pPr>
+      <w:r>
+        <w:t>Cambia el estado de un turno si es necesario.</w:t>
+      </w:r>
+    </w:p>
+    <w:p>
+      <w:pPr>
+        <w:numPr>
+          <w:ilvl w:val="0"/>
+          <w:numId w:val="5"/>
+        </w:numPr>
+      </w:pPr>
+      <w:r>
+        <w:t>El sistema envía automáticamente una notificación al cliente con la actualización.</w:t>
+      </w:r>
+    </w:p>
+    <w:p>
+      <w:pPr>
+        <w:rPr>
+          <w:b/>
+          <w:bCs/>
+        </w:rPr>
+      </w:pPr>
+      <w:r>
+        <w:rPr>
+          <w:b/>
+          <w:bCs/>
+        </w:rPr>
+        <w:t>4.  Próximos Pasos</w:t>
+      </w:r>
+    </w:p>
+    <w:p>
+      <w:pPr>
+        <w:rPr>
+          <w:rFonts w:ascii="Calibri" w:hAnsi="Calibri" w:cs="Calibri"/>
+        </w:rPr>
+      </w:pPr>
+      <w:r>
+        <w:t xml:space="preserve">Diseñar las pantallas principales de la interfaz. </w:t>
+      </w:r>
+    </w:p>
+    <w:p>
+      <w:pPr>
+        <w:rPr>
+          <w:rFonts w:ascii="Calibri" w:hAnsi="Calibri" w:cs="Calibri"/>
+        </w:rPr>
+      </w:pPr>
+      <w:r>
+        <w:t xml:space="preserve">Definir la estructura de la base de datos. </w:t>
+      </w:r>
+    </w:p>
+    <w:p>
+      <w:r>
+        <w:t>I</w:t>
+      </w:r>
+      <w:r>
+        <w:t>mplementar el sistema de autenticaci</w:t>
+      </w:r>
+      <w:r>
+        <w:rPr>
+          <w:rFonts w:ascii="Calibri" w:hAnsi="Calibri" w:cs="Calibri"/>
+        </w:rPr>
+        <w:t>ó</w:t>
+      </w:r>
+      <w:r>
+        <w:t>n para el administrador.</w:t>
+      </w:r>
+    </w:p>
+    <w:p>
+      <w:r>
+        <w:br w:type="page"/>
+      </w:r>
+    </w:p>
+    <w:p>
+      <w:pPr>
+        <w:rPr>
+          <w:b/>
+          <w:bCs/>
+        </w:rPr>
+      </w:pPr>
+      <w:r>
+        <w:rPr>
+          <w:b/>
+          <w:bCs/>
+        </w:rPr>
+        <w:lastRenderedPageBreak/>
+        <w:t xml:space="preserve"> Arquitectura de la Aplicación</w:t>
+      </w:r>
+    </w:p>
+    <w:p>
+      <w:r>
+        <w:t xml:space="preserve">Una arquitectura típica para este tipo de aplicaciones sigue el modelo </w:t>
+      </w:r>
+      <w:r>
+        <w:rPr>
+          <w:b/>
+          <w:bCs/>
+        </w:rPr>
+        <w:t>Cliente-Servidor</w:t>
+      </w:r>
+      <w:r>
+        <w:t xml:space="preserve"> con los siguientes componentes:</w:t>
+      </w:r>
+    </w:p>
+    <w:p>
+      <w:pPr>
+        <w:rPr>
+          <w:b/>
+          <w:bCs/>
+        </w:rPr>
+      </w:pPr>
+      <w:r>
+        <w:rPr>
+          <w:b/>
+          <w:bCs/>
+        </w:rPr>
+        <w:t xml:space="preserve"> </w:t>
+      </w:r>
+      <w:proofErr w:type="spellStart"/>
+      <w:r>
+        <w:rPr>
+          <w:b/>
+          <w:bCs/>
+        </w:rPr>
+        <w:t>Frontend</w:t>
+      </w:r>
+      <w:proofErr w:type="spellEnd"/>
+      <w:r>
+        <w:rPr>
+          <w:b/>
+          <w:bCs/>
+        </w:rPr>
+        <w:t xml:space="preserve"> (Interfaz de Usuario)</w:t>
+      </w:r>
+    </w:p>
+    <w:p>
+      <w:r>
+        <w:t>Este será el sitio web donde los clientes podrán solicitar y consultar turnos, y donde el administrador podrá gestionarlos.</w:t>
+      </w:r>
+      <w:r>
+        <w:br/>
+      </w:r>
+      <w:r>
+        <w:rPr>
+          <w:b/>
+          <w:bCs/>
+        </w:rPr>
+        <w:t>Opciones tecnológicas:</w:t>
+      </w:r>
+    </w:p>
+    <w:p>
+      <w:pPr>
+        <w:numPr>
+          <w:ilvl w:val="0"/>
+          <w:numId w:val="6"/>
+        </w:numPr>
+      </w:pPr>
+      <w:r>
+        <w:rPr>
+          <w:b/>
+          <w:bCs/>
+        </w:rPr>
+        <w:t>React.js</w:t>
+      </w:r>
+      <w:r>
+        <w:t xml:space="preserve"> (moderno, rápido y escalable).</w:t>
+      </w:r>
+    </w:p>
+    <w:p>
+      <w:pPr>
+        <w:numPr>
+          <w:ilvl w:val="0"/>
+          <w:numId w:val="6"/>
+        </w:numPr>
+      </w:pPr>
+      <w:r>
+        <w:rPr>
+          <w:b/>
+          <w:bCs/>
+        </w:rPr>
+        <w:t>Vue.js</w:t>
+      </w:r>
+      <w:r>
+        <w:t xml:space="preserve"> (más sencillo y progresivo).</w:t>
+      </w:r>
+    </w:p>
+    <w:p>
+      <w:pPr>
+        <w:numPr>
+          <w:ilvl w:val="0"/>
+          <w:numId w:val="6"/>
+        </w:numPr>
+      </w:pPr>
+      <w:r>
+        <w:rPr>
+          <w:b/>
+          <w:bCs/>
+        </w:rPr>
+        <w:t xml:space="preserve">HTML, CSS, JavaScript con </w:t>
+      </w:r>
+      <w:proofErr w:type="spellStart"/>
+      <w:r>
+        <w:rPr>
+          <w:b/>
+          <w:bCs/>
+        </w:rPr>
+        <w:t>Bootstrap</w:t>
+      </w:r>
+      <w:proofErr w:type="spellEnd"/>
+      <w:r>
+        <w:rPr>
+          <w:b/>
+          <w:bCs/>
+        </w:rPr>
+        <w:t xml:space="preserve"> o </w:t>
+      </w:r>
+      <w:proofErr w:type="spellStart"/>
+      <w:r>
+        <w:rPr>
+          <w:b/>
+          <w:bCs/>
+        </w:rPr>
+        <w:t>Tailwind</w:t>
+      </w:r>
+      <w:proofErr w:type="spellEnd"/>
+      <w:r>
+        <w:rPr>
+          <w:b/>
+          <w:bCs/>
+        </w:rPr>
+        <w:t xml:space="preserve"> CSS</w:t>
+      </w:r>
+      <w:r>
+        <w:t xml:space="preserve"> (si prefieres algo más básico para comenzar).</w:t>
+      </w:r>
+    </w:p>
+    <w:p>
+      <w:pPr>
+        <w:rPr>
+          <w:b/>
+          <w:bCs/>
+        </w:rPr>
+      </w:pPr>
+      <w:proofErr w:type="spellStart"/>
+      <w:r>
+        <w:rPr>
+          <w:b/>
+          <w:bCs/>
+        </w:rPr>
+        <w:t>Backend</w:t>
+      </w:r>
+      <w:proofErr w:type="spellEnd"/>
+      <w:r>
+        <w:rPr>
+          <w:b/>
+          <w:bCs/>
+        </w:rPr>
+        <w:t xml:space="preserve"> (Lógica y API)</w:t>
+      </w:r>
+    </w:p>
+    <w:p>
+      <w:r>
+        <w:t xml:space="preserve">El </w:t>
+      </w:r>
+      <w:proofErr w:type="spellStart"/>
+      <w:r>
+        <w:t>backend</w:t>
+      </w:r>
+      <w:proofErr w:type="spellEnd"/>
+      <w:r>
+        <w:t xml:space="preserve"> se encargará de procesar solicitudes, validar datos y comunicarse con la base de datos.</w:t>
+      </w:r>
+      <w:r>
+        <w:br/>
+      </w:r>
+      <w:r>
+        <w:rPr>
+          <w:b/>
+          <w:bCs/>
+        </w:rPr>
+        <w:t>Opciones tecnológicas:</w:t>
+      </w:r>
+    </w:p>
+    <w:p>
+      <w:pPr>
+        <w:numPr>
+          <w:ilvl w:val="0"/>
+          <w:numId w:val="7"/>
+        </w:numPr>
+      </w:pPr>
+      <w:proofErr w:type="spellStart"/>
+      <w:r>
+        <w:rPr>
+          <w:b/>
+          <w:bCs/>
+        </w:rPr>
+        <w:t>Flask</w:t>
+      </w:r>
+      <w:proofErr w:type="spellEnd"/>
+      <w:r>
+        <w:rPr>
+          <w:b/>
+          <w:bCs/>
+        </w:rPr>
+        <w:t xml:space="preserve"> (Python)</w:t>
+      </w:r>
+      <w:r>
+        <w:t>: Simple y fácil de aprender. Ideal para una primera API REST.</w:t>
+      </w:r>
+    </w:p>
+    <w:p>
+      <w:pPr>
+        <w:numPr>
+          <w:ilvl w:val="0"/>
+          <w:numId w:val="7"/>
+        </w:numPr>
+      </w:pPr>
+      <w:r>
+        <w:rPr>
+          <w:b/>
+          <w:bCs/>
+        </w:rPr>
+        <w:t xml:space="preserve">Django (Python) con Django </w:t>
+      </w:r>
+      <w:proofErr w:type="spellStart"/>
+      <w:r>
+        <w:rPr>
+          <w:b/>
+          <w:bCs/>
+        </w:rPr>
+        <w:t>Rest</w:t>
+      </w:r>
+      <w:proofErr w:type="spellEnd"/>
+      <w:r>
+        <w:rPr>
+          <w:b/>
+          <w:bCs/>
+        </w:rPr>
+        <w:t xml:space="preserve"> Framework (DRF)</w:t>
+      </w:r>
+      <w:r>
+        <w:t>: Más robusto, con autenticación lista para usar y ORM integrado.</w:t>
+      </w:r>
+    </w:p>
+    <w:p>
+      <w:pPr>
+        <w:numPr>
+          <w:ilvl w:val="0"/>
+          <w:numId w:val="7"/>
+        </w:numPr>
+      </w:pPr>
+      <w:r>
+        <w:rPr>
+          <w:b/>
+          <w:bCs/>
+        </w:rPr>
+        <w:t>Node.js con Express.js</w:t>
+      </w:r>
+      <w:r>
+        <w:t>: Si te gusta JavaScript y quieres una solución rápida y moderna.</w:t>
+      </w:r>
+    </w:p>
+    <w:p>
+      <w:pPr>
+        <w:rPr>
+          <w:b/>
+          <w:bCs/>
+        </w:rPr>
+      </w:pPr>
+      <w:r>
+        <w:rPr>
+          <w:b/>
+          <w:bCs/>
+        </w:rPr>
+        <w:br w:type="page"/>
+      </w:r>
+    </w:p>
+    <w:p>
+      <w:pPr>
+        <w:rPr>
+          <w:b/>
+          <w:bCs/>
+        </w:rPr>
+      </w:pPr>
+      <w:r>
+        <w:rPr>
+          <w:b/>
+          <w:bCs/>
+        </w:rPr>
+        <w:lastRenderedPageBreak/>
+        <w:t xml:space="preserve"> Tabla: usuarios</w:t>
+      </w:r>
+    </w:p>
+    <w:tbl>
+      <w:tblPr>
+        <w:tblW w:w="0" w:type="auto"/>
+        <w:tblCellSpacing w:w="15" w:type="dxa"/>
+        <w:tblCellMar>
+          <w:top w:w="15" w:type="dxa"/>
+          <w:left w:w="15" w:type="dxa"/>
+          <w:bottom w:w="15" w:type="dxa"/>
+          <w:right w:w="15" w:type="dxa"/>
+        </w:tblCellMar>
+        <w:tblLook w:val="04A0" w:firstRow="1" w:lastRow="0" w:firstColumn="1" w:lastColumn="0" w:noHBand="0" w:noVBand="1"/>
+      </w:tblPr>
+      <w:tblGrid>
+        <w:gridCol w:w="833"/>
+        <w:gridCol w:w="2684"/>
+        <w:gridCol w:w="2926"/>
+      </w:tblGrid>
+      <w:tr>
+        <w:trPr>
+          <w:tblHeader/>
+          <w:tblCellSpacing w:w="15" w:type="dxa"/>
+        </w:trPr>
+        <w:tc>
+          <w:tcPr>
+            <w:tcW w:w="0" w:type="auto"/>
+            <w:vAlign w:val="center"/>
+            <w:hideMark/>
+          </w:tcPr>
+          <w:p>
+            <w:pPr>
+              <w:rPr>
+                <w:b/>
+                <w:bCs/>
+              </w:rPr>
+            </w:pPr>
+            <w:r>
+              <w:rPr>
+                <w:b/>
+                <w:bCs/>
+              </w:rPr>
+              <w:t>Campo</w:t>
+            </w:r>
+          </w:p>
+        </w:tc>
+        <w:tc>
+          <w:tcPr>
+            <w:tcW w:w="0" w:type="auto"/>
+            <w:vAlign w:val="center"/>
+            <w:hideMark/>
+          </w:tcPr>
+          <w:p>
+            <w:pPr>
+              <w:rPr>
+                <w:b/>
+                <w:bCs/>
+              </w:rPr>
+            </w:pPr>
+            <w:r>
+              <w:rPr>
+                <w:b/>
+                <w:bCs/>
+              </w:rPr>
+              <w:t>Tipo de Dato</w:t>
+            </w:r>
+          </w:p>
+        </w:tc>
+        <w:tc>
+          <w:tcPr>
+            <w:tcW w:w="0" w:type="auto"/>
+            <w:vAlign w:val="center"/>
+            <w:hideMark/>
+          </w:tcPr>
+          <w:p>
+            <w:pPr>
+              <w:rPr>
+                <w:b/>
+                <w:bCs/>
+              </w:rPr>
+            </w:pPr>
+            <w:r>
+              <w:rPr>
+                <w:b/>
+                <w:bCs/>
+              </w:rPr>
+              <w:t>Descripción</w:t>
+            </w:r>
+          </w:p>
+        </w:tc>
+      </w:tr>
+      <w:tr>
+        <w:trPr>
+          <w:tblCellSpacing w:w="15" w:type="dxa"/>
+        </w:trPr>
+        <w:tc>
+          <w:tcPr>
+            <w:tcW w:w="0" w:type="auto"/>
+            <w:vAlign w:val="center"/>
+            <w:hideMark/>
+          </w:tcPr>
+          <w:p>
+            <w:r>
+              <w:t>id</w:t>
+            </w:r>
+          </w:p>
+        </w:tc>
+        <w:tc>
+          <w:tcPr>
+            <w:tcW w:w="0" w:type="auto"/>
+            <w:vAlign w:val="center"/>
+            <w:hideMark/>
+          </w:tcPr>
+          <w:p>
+            <w:r>
+              <w:t xml:space="preserve">INTEGER (PK, </w:t>
+            </w:r>
+            <w:proofErr w:type="spellStart"/>
+            <w:r>
+              <w:t>autoincrement</w:t>
+            </w:r>
+            <w:proofErr w:type="spellEnd"/>
+            <w:r>
+              <w:t>)</w:t>
+            </w:r>
+          </w:p>
+        </w:tc>
+        <w:tc>
+          <w:tcPr>
+            <w:tcW w:w="0" w:type="auto"/>
+            <w:vAlign w:val="center"/>
+            <w:hideMark/>
+          </w:tcPr>
+          <w:p>
+            <w:r>
+              <w:t>Identificador único.</w:t>
+            </w:r>
+          </w:p>
+        </w:tc>
+      </w:tr>
+      <w:tr>
+        <w:trPr>
+          <w:tblCellSpacing w:w="15" w:type="dxa"/>
+        </w:trPr>
+        <w:tc>
+          <w:tcPr>
+            <w:tcW w:w="0" w:type="auto"/>
+            <w:vAlign w:val="center"/>
+            <w:hideMark/>
+          </w:tcPr>
+          <w:p>
+            <w:r>
+              <w:t>nombre</w:t>
+            </w:r>
+          </w:p>
+        </w:tc>
+        <w:tc>
+          <w:tcPr>
+            <w:tcW w:w="0" w:type="auto"/>
+            <w:vAlign w:val="center"/>
+            <w:hideMark/>
+          </w:tcPr>
+          <w:p>
+            <w:r>
+              <w:t>VARCHAR(100)</w:t>
+            </w:r>
+          </w:p>
+        </w:tc>
+        <w:tc>
+          <w:tcPr>
+            <w:tcW w:w="0" w:type="auto"/>
+            <w:vAlign w:val="center"/>
+            <w:hideMark/>
+          </w:tcPr>
+          <w:p>
+            <w:r>
+              <w:t>Nombre completo del cliente.</w:t>
+            </w:r>
+          </w:p>
+        </w:tc>
+      </w:tr>
+      <w:tr>
+        <w:trPr>
+          <w:tblCellSpacing w:w="15" w:type="dxa"/>
+        </w:trPr>
+        <w:tc>
+          <w:tcPr>
+            <w:tcW w:w="0" w:type="auto"/>
+            <w:vAlign w:val="center"/>
+            <w:hideMark/>
+          </w:tcPr>
+          <w:p>
+            <w:proofErr w:type="spellStart"/>
+            <w:r>
+              <w:t>telefono</w:t>
+            </w:r>
+            <w:proofErr w:type="spellEnd"/>
+          </w:p>
+        </w:tc>
+        <w:tc>
+          <w:tcPr>
+            <w:tcW w:w="0" w:type="auto"/>
+            <w:vAlign w:val="center"/>
+            <w:hideMark/>
+          </w:tcPr>
+          <w:p>
+            <w:r>
+              <w:t>VARCHAR(20)</w:t>
+            </w:r>
+          </w:p>
+        </w:tc>
+        <w:tc>
+          <w:tcPr>
+            <w:tcW w:w="0" w:type="auto"/>
+            <w:vAlign w:val="center"/>
+            <w:hideMark/>
+          </w:tcPr>
+          <w:p>
+            <w:r>
+              <w:t>Número de teléfono del cliente.</w:t>
+            </w:r>
+          </w:p>
+        </w:tc>
+      </w:tr>
+      <w:tr>
+        <w:trPr>
+          <w:tblCellSpacing w:w="15" w:type="dxa"/>
+        </w:trPr>
+        <w:tc>
+          <w:tcPr>
+            <w:tcW w:w="0" w:type="auto"/>
+            <w:vAlign w:val="center"/>
+            <w:hideMark/>
+          </w:tcPr>
+          <w:p>
+            <w:r>
+              <w:t>email</w:t>
+            </w:r>
+          </w:p>
+        </w:tc>
+        <w:tc>
+          <w:tcPr>
+            <w:tcW w:w="0" w:type="auto"/>
+            <w:vAlign w:val="center"/>
+            <w:hideMark/>
+          </w:tcPr>
+          <w:p>
+            <w:r>
+              <w:t>VARCHAR(100)</w:t>
+            </w:r>
+          </w:p>
+        </w:tc>
+        <w:tc>
+          <w:tcPr>
+            <w:tcW w:w="0" w:type="auto"/>
+            <w:vAlign w:val="center"/>
+            <w:hideMark/>
+          </w:tcPr>
+          <w:p>
+            <w:r>
+              <w:t>Correo electrónico del cliente.</w:t>
+            </w:r>
+          </w:p>
+        </w:tc>
+      </w:tr>
+    </w:tbl>
+    <w:p>
+      <w:pPr>
+        <w:rPr>
+          <w:b/>
+          <w:bCs/>
+        </w:rPr>
+      </w:pPr>
+      <w:r>
+        <w:rPr>
+          <w:b/>
+          <w:bCs/>
+        </w:rPr>
+        <w:t xml:space="preserve"> Tabla: turnos</w:t>
+      </w:r>
+    </w:p>
+    <w:tbl>
+      <w:tblPr>
+        <w:tblW w:w="0" w:type="auto"/>
+        <w:tblCellSpacing w:w="15" w:type="dxa"/>
+        <w:tblCellMar>
+          <w:top w:w="15" w:type="dxa"/>
+          <w:left w:w="15" w:type="dxa"/>
+          <w:bottom w:w="15" w:type="dxa"/>
+          <w:right w:w="15" w:type="dxa"/>
+        </w:tblCellMar>
+        <w:tblLook w:val="04A0" w:firstRow="1" w:lastRow="0" w:firstColumn="1" w:lastColumn="0" w:noHBand="0" w:noVBand="1"/>
+      </w:tblPr>
+      <w:tblGrid>
+        <w:gridCol w:w="1026"/>
+        <w:gridCol w:w="2684"/>
+        <w:gridCol w:w="4897"/>
+      </w:tblGrid>
+      <w:tr>
+        <w:trPr>
+          <w:tblHeader/>
+          <w:tblCellSpacing w:w="15" w:type="dxa"/>
+        </w:trPr>
+        <w:tc>
+          <w:tcPr>
+            <w:tcW w:w="0" w:type="auto"/>
+            <w:vAlign w:val="center"/>
+            <w:hideMark/>
+          </w:tcPr>
+          <w:p>
+            <w:pPr>
+              <w:rPr>
+                <w:b/>
+                <w:bCs/>
+              </w:rPr>
+            </w:pPr>
+            <w:r>
+              <w:rPr>
+                <w:b/>
+                <w:bCs/>
+              </w:rPr>
+              <w:t>Campo</w:t>
+            </w:r>
+          </w:p>
+        </w:tc>
+        <w:tc>
+          <w:tcPr>
+            <w:tcW w:w="0" w:type="auto"/>
+            <w:vAlign w:val="center"/>
+            <w:hideMark/>
+          </w:tcPr>
+          <w:p>
+            <w:pPr>
+              <w:rPr>
+                <w:b/>
+                <w:bCs/>
+              </w:rPr>
+            </w:pPr>
+            <w:r>
+              <w:rPr>
+                <w:b/>
+                <w:bCs/>
+              </w:rPr>
+              <w:t>Tipo de Dato</w:t>
+            </w:r>
+          </w:p>
+        </w:tc>
+        <w:tc>
+          <w:tcPr>
+            <w:tcW w:w="0" w:type="auto"/>
+            <w:vAlign w:val="center"/>
+            <w:hideMark/>
+          </w:tcPr>
+          <w:p>
+            <w:pPr>
+              <w:rPr>
+                <w:b/>
+                <w:bCs/>
+              </w:rPr>
+            </w:pPr>
+            <w:r>
+              <w:rPr>
+                <w:b/>
+                <w:bCs/>
+              </w:rPr>
+              <w:t>Descripción</w:t>
+            </w:r>
+          </w:p>
+        </w:tc>
+      </w:tr>
+      <w:tr>
+        <w:trPr>
+          <w:tblCellSpacing w:w="15" w:type="dxa"/>
+        </w:trPr>
+        <w:tc>
+          <w:tcPr>
+            <w:tcW w:w="0" w:type="auto"/>
+            <w:vAlign w:val="center"/>
+            <w:hideMark/>
+          </w:tcPr>
+          <w:p>
+            <w:r>
+              <w:t>id</w:t>
+            </w:r>
+          </w:p>
+        </w:tc>
+        <w:tc>
+          <w:tcPr>
+            <w:tcW w:w="0" w:type="auto"/>
+            <w:vAlign w:val="center"/>
+            <w:hideMark/>
+          </w:tcPr>
+          <w:p>
+            <w:r>
+              <w:t xml:space="preserve">INTEGER (PK, </w:t>
+            </w:r>
+            <w:proofErr w:type="spellStart"/>
+            <w:r>
+              <w:t>autoincrement</w:t>
+            </w:r>
+            <w:proofErr w:type="spellEnd"/>
+            <w:r>
+              <w:t>)</w:t>
+            </w:r>
+          </w:p>
+        </w:tc>
+        <w:tc>
+          <w:tcPr>
+            <w:tcW w:w="0" w:type="auto"/>
+            <w:vAlign w:val="center"/>
+            <w:hideMark/>
+          </w:tcPr>
+          <w:p>
+            <w:r>
+              <w:t>Identificador único del turno.</w:t>
+            </w:r>
+          </w:p>
+        </w:tc>
+      </w:tr>
+      <w:tr>
+        <w:trPr>
+          <w:tblCellSpacing w:w="15" w:type="dxa"/>
+        </w:trPr>
+        <w:tc>
+          <w:tcPr>
+            <w:tcW w:w="0" w:type="auto"/>
+            <w:vAlign w:val="center"/>
+            <w:hideMark/>
+          </w:tcPr>
+          <w:p>
+            <w:proofErr w:type="spellStart"/>
+            <w:r>
+              <w:t>usuario_id</w:t>
+            </w:r>
+            <w:proofErr w:type="spellEnd"/>
+          </w:p>
+        </w:tc>
+        <w:tc>
+          <w:tcPr>
+            <w:tcW w:w="0" w:type="auto"/>
+            <w:vAlign w:val="center"/>
+            <w:hideMark/>
+          </w:tcPr>
+          <w:p>
+            <w:r>
+              <w:t>INTEGER (FK)</w:t>
+            </w:r>
+          </w:p>
+        </w:tc>
+        <w:tc>
+          <w:tcPr>
+            <w:tcW w:w="0" w:type="auto"/>
+            <w:vAlign w:val="center"/>
+            <w:hideMark/>
+          </w:tcPr>
+          <w:p>
+            <w:r>
+              <w:t>Relación con la tabla usuarios.</w:t>
+            </w:r>
+          </w:p>
+        </w:tc>
+      </w:tr>
+      <w:tr>
+        <w:trPr>
+          <w:tblCellSpacing w:w="15" w:type="dxa"/>
+        </w:trPr>
+        <w:tc>
+          <w:tcPr>
+            <w:tcW w:w="0" w:type="auto"/>
+            <w:vAlign w:val="center"/>
+            <w:hideMark/>
+          </w:tcPr>
+          <w:p>
+            <w:r>
+              <w:t>fecha</w:t>
+            </w:r>
+          </w:p>
+        </w:tc>
+        <w:tc>
+          <w:tcPr>
+            <w:tcW w:w="0" w:type="auto"/>
+            <w:vAlign w:val="center"/>
+            <w:hideMark/>
+          </w:tcPr>
+          <w:p>
+            <w:r>
+              <w:t>DATETIME</w:t>
+            </w:r>
+          </w:p>
+        </w:tc>
+        <w:tc>
+          <w:tcPr>
+            <w:tcW w:w="0" w:type="auto"/>
+            <w:vAlign w:val="center"/>
+            <w:hideMark/>
+          </w:tcPr>
+          <w:p>
+            <w:r>
+              <w:t>Fecha y hora del turno.</w:t>
+            </w:r>
+          </w:p>
+        </w:tc>
+      </w:tr>
+      <w:tr>
+        <w:trPr>
+          <w:tblCellSpacing w:w="15" w:type="dxa"/>
+        </w:trPr>
+        <w:tc>
+          <w:tcPr>
+            <w:tcW w:w="0" w:type="auto"/>
+            <w:vAlign w:val="center"/>
+            <w:hideMark/>
+          </w:tcPr>
+          <w:p>
+            <w:r>
+              <w:t>estado</w:t>
+            </w:r>
+          </w:p>
+        </w:tc>
+        <w:tc>
+          <w:tcPr>
+            <w:tcW w:w="0" w:type="auto"/>
+            <w:vAlign w:val="center"/>
+            <w:hideMark/>
+          </w:tcPr>
+          <w:p>
+            <w:r>
+              <w:t>VARCHAR(20)</w:t>
+            </w:r>
+          </w:p>
+        </w:tc>
+        <w:tc>
+          <w:tcPr>
+            <w:tcW w:w="0" w:type="auto"/>
+            <w:vAlign w:val="center"/>
+            <w:hideMark/>
+          </w:tcPr>
+          <w:p>
+            <w:r>
+              <w:t>Estado del turno (Pendiente, Confirmado, Cancelado).</w:t>
+            </w:r>
+          </w:p>
+        </w:tc>
+      </w:tr>
+      <w:tr>
+        <w:trPr>
+          <w:tblCellSpacing w:w="15" w:type="dxa"/>
+        </w:trPr>
+        <w:tc>
+          <w:tcPr>
+            <w:tcW w:w="0" w:type="auto"/>
+            <w:vAlign w:val="center"/>
+            <w:hideMark/>
+          </w:tcPr>
+          <w:p>
+            <w:proofErr w:type="spellStart"/>
+            <w:r>
+              <w:t>creado_en</w:t>
+            </w:r>
+            <w:proofErr w:type="spellEnd"/>
+          </w:p>
+        </w:tc>
+        <w:tc>
+          <w:tcPr>
+            <w:tcW w:w="0" w:type="auto"/>
+            <w:vAlign w:val="center"/>
+            <w:hideMark/>
+          </w:tcPr>
+          <w:p>
+            <w:r>
+              <w:t>DATETIME</w:t>
+            </w:r>
+          </w:p>
+        </w:tc>
+        <w:tc>
+          <w:tcPr>
+            <w:tcW w:w="0" w:type="auto"/>
+            <w:vAlign w:val="center"/>
+            <w:hideMark/>
+          </w:tcPr>
+          <w:p>
+            <w:r>
+              <w:t>Fecha de creación del turno.</w:t>
+            </w:r>
+          </w:p>
+        </w:tc>
+      </w:tr>
+    </w:tbl>
+    <w:p>
+      <w:pPr>
+        <w:rPr>
+          <w:b/>
+          <w:bCs/>
+        </w:rPr>
+      </w:pPr>
+      <w:r>
+        <w:rPr>
+          <w:b/>
+          <w:bCs/>
+        </w:rPr>
+        <w:t xml:space="preserve"> Tabla: administradores</w:t>
+      </w:r>
+    </w:p>
+    <w:tbl>
+      <w:tblPr>
+        <w:tblW w:w="0" w:type="auto"/>
+        <w:tblCellSpacing w:w="15" w:type="dxa"/>
+        <w:tblCellMar>
+          <w:top w:w="15" w:type="dxa"/>
+          <w:left w:w="15" w:type="dxa"/>
+          <w:bottom w:w="15" w:type="dxa"/>
+          <w:right w:w="15" w:type="dxa"/>
+        </w:tblCellMar>
+        <w:tblLook w:val="04A0" w:firstRow="1" w:lastRow="0" w:firstColumn="1" w:lastColumn="0" w:noHBand="0" w:noVBand="1"/>
+      </w:tblPr>
+      <w:tblGrid>
+        <w:gridCol w:w="934"/>
+        <w:gridCol w:w="2684"/>
+        <w:gridCol w:w="3495"/>
+      </w:tblGrid>
+      <w:tr>
+        <w:trPr>
+          <w:tblHeader/>
+          <w:tblCellSpacing w:w="15" w:type="dxa"/>
+        </w:trPr>
+        <w:tc>
+          <w:tcPr>
+            <w:tcW w:w="0" w:type="auto"/>
+            <w:vAlign w:val="center"/>
+            <w:hideMark/>
+          </w:tcPr>
+          <w:p>
+            <w:pPr>
+              <w:rPr>
+                <w:b/>
+                <w:bCs/>
+              </w:rPr>
+            </w:pPr>
+            <w:r>
+              <w:rPr>
+                <w:b/>
+                <w:bCs/>
+              </w:rPr>
+              <w:t>Campo</w:t>
+            </w:r>
+          </w:p>
+        </w:tc>
+        <w:tc>
+          <w:tcPr>
+            <w:tcW w:w="0" w:type="auto"/>
+            <w:vAlign w:val="center"/>
+            <w:hideMark/>
+          </w:tcPr>
+          <w:p>
+            <w:pPr>
+              <w:rPr>
+                <w:b/>
+                <w:bCs/>
+              </w:rPr>
+            </w:pPr>
+            <w:r>
+              <w:rPr>
+                <w:b/>
+                <w:bCs/>
+              </w:rPr>
+              <w:t>Tipo de Dato</w:t>
+            </w:r>
+          </w:p>
+        </w:tc>
+        <w:tc>
+          <w:tcPr>
+            <w:tcW w:w="0" w:type="auto"/>
+            <w:vAlign w:val="center"/>
+            <w:hideMark/>
+          </w:tcPr>
+          <w:p>
+            <w:pPr>
+              <w:rPr>
+                <w:b/>
+                <w:bCs/>
+              </w:rPr>
+            </w:pPr>
+            <w:r>
+              <w:rPr>
+                <w:b/>
+                <w:bCs/>
+              </w:rPr>
+              <w:t>Descripción</w:t>
+            </w:r>
+          </w:p>
+        </w:tc>
+      </w:tr>
+      <w:tr>
+        <w:trPr>
+          <w:tblCellSpacing w:w="15" w:type="dxa"/>
+        </w:trPr>
+        <w:tc>
+          <w:tcPr>
+            <w:tcW w:w="0" w:type="auto"/>
+            <w:vAlign w:val="center"/>
+            <w:hideMark/>
+          </w:tcPr>
+          <w:p>
+            <w:r>
+              <w:t>id</w:t>
+            </w:r>
+          </w:p>
+        </w:tc>
+        <w:tc>
+          <w:tcPr>
+            <w:tcW w:w="0" w:type="auto"/>
+            <w:vAlign w:val="center"/>
+            <w:hideMark/>
+          </w:tcPr>
+          <w:p>
+            <w:r>
+              <w:t xml:space="preserve">INTEGER (PK, </w:t>
+            </w:r>
+            <w:proofErr w:type="spellStart"/>
+            <w:r>
+              <w:t>autoincrement</w:t>
+            </w:r>
+            <w:proofErr w:type="spellEnd"/>
+            <w:r>
+              <w:t>)</w:t>
+            </w:r>
+          </w:p>
+        </w:tc>
+        <w:tc>
+          <w:tcPr>
+            <w:tcW w:w="0" w:type="auto"/>
+            <w:vAlign w:val="center"/>
+            <w:hideMark/>
+          </w:tcPr>
+          <w:p>
+            <w:r>
+              <w:t>Identificador único del administrador.</w:t>
+            </w:r>
+          </w:p>
+        </w:tc>
+      </w:tr>
+      <w:tr>
+        <w:trPr>
+          <w:tblCellSpacing w:w="15" w:type="dxa"/>
+        </w:trPr>
+        <w:tc>
+          <w:tcPr>
+            <w:tcW w:w="0" w:type="auto"/>
+            <w:vAlign w:val="center"/>
+            <w:hideMark/>
+          </w:tcPr>
+          <w:p>
+            <w:r>
+              <w:t>usuario</w:t>
+            </w:r>
+          </w:p>
+        </w:tc>
+        <w:tc>
+          <w:tcPr>
+            <w:tcW w:w="0" w:type="auto"/>
+            <w:vAlign w:val="center"/>
+            <w:hideMark/>
+          </w:tcPr>
+          <w:p>
+            <w:r>
+              <w:t>VARCHAR(50)</w:t>
+            </w:r>
+          </w:p>
+        </w:tc>
+        <w:tc>
+          <w:tcPr>
+            <w:tcW w:w="0" w:type="auto"/>
+            <w:vAlign w:val="center"/>
+            <w:hideMark/>
+          </w:tcPr>
+          <w:p>
+            <w:r>
+              <w:t>Nombre de usuario del administrador.</w:t>
+            </w:r>
+          </w:p>
+        </w:tc>
+      </w:tr>
+      <w:tr>
+        <w:trPr>
+          <w:tblCellSpacing w:w="15" w:type="dxa"/>
+        </w:trPr>
+        <w:tc>
+          <w:tcPr>
+            <w:tcW w:w="0" w:type="auto"/>
+            <w:vAlign w:val="center"/>
+            <w:hideMark/>
+          </w:tcPr>
+          <w:p>
+            <w:proofErr w:type="spellStart"/>
+            <w:r>
+              <w:t>password</w:t>
+            </w:r>
+            <w:proofErr w:type="spellEnd"/>
+          </w:p>
+        </w:tc>
+        <w:tc>
+          <w:tcPr>
+            <w:tcW w:w="0" w:type="auto"/>
+            <w:vAlign w:val="center"/>
+            <w:hideMark/>
+          </w:tcPr>
+          <w:p>
+            <w:r>
+              <w:t>VARCHAR(255)</w:t>
+            </w:r>
+          </w:p>
+        </w:tc>
+        <w:tc>
+          <w:tcPr>
+            <w:tcW w:w="0" w:type="auto"/>
+            <w:vAlign w:val="center"/>
+            <w:hideMark/>
+          </w:tcPr>
+          <w:p>
+            <w:r>
+              <w:t>Contraseña encriptada.</w:t>
+            </w:r>
+          </w:p>
+        </w:tc>
+      </w:tr>
+    </w:tbl>
+    <w:p/>
+    <w:p/>
+    <w:p>
+      <w:r>
+        <w:br w:type="page"/>
+      </w:r>
+    </w:p>
+    <w:p>
+      <w:proofErr w:type="spellStart"/>
+      <w:r>
+        <w:rPr>
+          <w:b/>
+          <w:bCs/>
+        </w:rPr>
+        <w:lastRenderedPageBreak/>
+        <w:t>Frontend</w:t>
+      </w:r>
+      <w:proofErr w:type="spellEnd"/>
+      <w:r>
+        <w:rPr>
+          <w:b/>
+          <w:bCs/>
+        </w:rPr>
+        <w:t>:</w:t>
+      </w:r>
+    </w:p>
+    <w:p>
+      <w:pPr>
+        <w:numPr>
+          <w:ilvl w:val="0"/>
+          <w:numId w:val="8"/>
+        </w:numPr>
+      </w:pPr>
+      <w:r>
+        <w:rPr>
+          <w:b/>
+          <w:bCs/>
+        </w:rPr>
+        <w:t>React.js con Vite</w:t>
+      </w:r>
+      <w:r>
+        <w:t xml:space="preserve"> para una experiencia moderna y rápida.</w:t>
+      </w:r>
+    </w:p>
+    <w:p>
+      <w:pPr>
+        <w:numPr>
+          <w:ilvl w:val="0"/>
+          <w:numId w:val="8"/>
+        </w:numPr>
+      </w:pPr>
+      <w:proofErr w:type="spellStart"/>
+      <w:r>
+        <w:rPr>
+          <w:b/>
+          <w:bCs/>
+        </w:rPr>
+        <w:t>TailwindCSS</w:t>
+      </w:r>
+      <w:proofErr w:type="spellEnd"/>
+      <w:r>
+        <w:t xml:space="preserve"> para el diseño.</w:t>
+      </w:r>
+    </w:p>
+    <w:p>
+      <w:proofErr w:type="spellStart"/>
+      <w:r>
+        <w:rPr>
+          <w:b/>
+          <w:bCs/>
+        </w:rPr>
+        <w:t>Backend</w:t>
+      </w:r>
+      <w:proofErr w:type="spellEnd"/>
+      <w:r>
+        <w:rPr>
+          <w:b/>
+          <w:bCs/>
+        </w:rPr>
+        <w:t>:</w:t>
+      </w:r>
+    </w:p>
+    <w:p>
+      <w:pPr>
+        <w:numPr>
+          <w:ilvl w:val="0"/>
+          <w:numId w:val="9"/>
+        </w:numPr>
+      </w:pPr>
+      <w:proofErr w:type="spellStart"/>
+      <w:r>
+        <w:rPr>
+          <w:b/>
+          <w:bCs/>
+        </w:rPr>
+        <w:t>FastAPI</w:t>
+      </w:r>
+      <w:proofErr w:type="spellEnd"/>
+      <w:r>
+        <w:rPr>
+          <w:b/>
+          <w:bCs/>
+        </w:rPr>
+        <w:t xml:space="preserve"> (Python)</w:t>
+      </w:r>
+      <w:r>
+        <w:t xml:space="preserve"> → Rápido y compatible con AWS Lambda. Alternativa: </w:t>
+      </w:r>
+      <w:r>
+        <w:rPr>
+          <w:b/>
+          <w:bCs/>
+        </w:rPr>
+        <w:t>Node.js (Express.js)</w:t>
+      </w:r>
+      <w:r>
+        <w:t xml:space="preserve"> si prefieres JavaScript.</w:t>
+      </w:r>
+    </w:p>
+    <w:p>
+      <w:pPr>
+        <w:numPr>
+          <w:ilvl w:val="0"/>
+          <w:numId w:val="9"/>
+        </w:numPr>
+      </w:pPr>
+      <w:r>
+        <w:rPr>
+          <w:b/>
+          <w:bCs/>
+        </w:rPr>
+        <w:t>Base de datos:</w:t>
+      </w:r>
+      <w:r>
+        <w:t xml:space="preserve"> </w:t>
+      </w:r>
+      <w:proofErr w:type="spellStart"/>
+      <w:r>
+        <w:t>PostgreSQL</w:t>
+      </w:r>
+      <w:proofErr w:type="spellEnd"/>
+      <w:r>
+        <w:t xml:space="preserve"> (en producción) o </w:t>
+      </w:r>
+      <w:proofErr w:type="spellStart"/>
+      <w:r>
+        <w:t>SQLite</w:t>
+      </w:r>
+      <w:proofErr w:type="spellEnd"/>
+      <w:r>
+        <w:t xml:space="preserve"> (para desarrollo).</w:t>
+      </w:r>
+    </w:p>
+    <w:p>
+      <w:r>
+        <w:rPr>
+          <w:b/>
+          <w:bCs/>
+        </w:rPr>
+        <w:t>Despliegue:</w:t>
+      </w:r>
+    </w:p>
+    <w:p>
+      <w:pPr>
+        <w:numPr>
+          <w:ilvl w:val="0"/>
+          <w:numId w:val="10"/>
+        </w:numPr>
+      </w:pPr>
+      <w:proofErr w:type="spellStart"/>
+      <w:r>
+        <w:rPr>
+          <w:b/>
+          <w:bCs/>
+        </w:rPr>
+        <w:t>Docker</w:t>
+      </w:r>
+      <w:proofErr w:type="spellEnd"/>
+      <w:r>
+        <w:t xml:space="preserve"> → Para empaquetar la aplicación y ejecutarla en cualquier servidor.</w:t>
+      </w:r>
+    </w:p>
+    <w:p>
+      <w:pPr>
+        <w:numPr>
+          <w:ilvl w:val="0"/>
+          <w:numId w:val="10"/>
+        </w:numPr>
+      </w:pPr>
+      <w:r>
+        <w:rPr>
+          <w:b/>
+          <w:bCs/>
+        </w:rPr>
+        <w:t>AWS (EC2, S3, RDS, Lambda, etc.)</w:t>
+      </w:r>
+      <w:r>
+        <w:t xml:space="preserve"> → Si quieres aprender más sobre la nube.</w:t>
+      </w:r>
+    </w:p>
+    <w:p>
+      <w:pPr>
+        <w:numPr>
+          <w:ilvl w:val="0"/>
+          <w:numId w:val="10"/>
+        </w:numPr>
+      </w:pPr>
+      <w:r>
+        <w:rPr>
+          <w:b/>
+          <w:bCs/>
+        </w:rPr>
+        <w:t>Alternativa:</w:t>
+      </w:r>
+      <w:r>
+        <w:t xml:space="preserve"> </w:t>
+      </w:r>
+      <w:proofErr w:type="spellStart"/>
+      <w:r>
+        <w:t>Heroku</w:t>
+      </w:r>
+      <w:proofErr w:type="spellEnd"/>
+      <w:r>
+        <w:t xml:space="preserve"> o </w:t>
+      </w:r>
+      <w:proofErr w:type="spellStart"/>
+      <w:r>
+        <w:t>Railway</w:t>
+      </w:r>
+      <w:proofErr w:type="spellEnd"/>
+      <w:r>
+        <w:t xml:space="preserve"> para una solución más fácil.</w:t>
+      </w:r>
+    </w:p>
+    <w:p>
+      <w:r>
+        <w:br w:type="page"/>
+      </w:r>
+    </w:p>
+    <w:p>
+      <w:pPr>
+        <w:spacing w:before="100" w:beforeAutospacing="1" w:after="100" w:afterAutospacing="1" w:line="240" w:lineRule="auto"/>
+        <w:outlineLvl w:val="0"/>
+        <w:rPr>
+          <w:rFonts w:ascii="Times New Roman" w:eastAsia="Times New Roman" w:hAnsi="Times New Roman" w:cs="Times New Roman"/>
+          <w:b/>
+          <w:bCs/>
+          <w:kern w:val="36"/>
+          <w:sz w:val="48"/>
+          <w:szCs w:val="48"/>
+          <w:lang w:eastAsia="es-AR"/>
+        </w:rPr>
+      </w:pPr>
+      <w:r>
+        <w:rPr>
+          <w:rFonts w:ascii="Times New Roman" w:eastAsia="Times New Roman" w:hAnsi="Times New Roman" w:cs="Times New Roman"/>
+          <w:b/>
+          <w:bCs/>
+          <w:kern w:val="36"/>
+          <w:sz w:val="48"/>
+          <w:szCs w:val="48"/>
+          <w:lang w:eastAsia="es-AR"/>
+        </w:rPr>
+        <w:lastRenderedPageBreak/>
+        <w:t>¿Cómo avanzar con la arquitectura y el modelo de datos?</w:t>
+      </w:r>
+    </w:p>
+    <w:p>
+      <w:pPr>
+        <w:spacing w:before="100" w:beforeAutospacing="1" w:after="100" w:afterAutospacing="1" w:line="240" w:lineRule="auto"/>
+        <w:outlineLvl w:val="2"/>
+        <w:rPr>
+          <w:rFonts w:ascii="Times New Roman" w:eastAsia="Times New Roman" w:hAnsi="Times New Roman" w:cs="Times New Roman"/>
+          <w:b/>
+          <w:bCs/>
+          <w:sz w:val="27"/>
+          <w:szCs w:val="27"/>
+          <w:lang w:eastAsia="es-AR"/>
+        </w:rPr>
+      </w:pPr>
+      <w:r>
+        <w:rPr>
+          <w:rFonts w:ascii="Times New Roman" w:eastAsia="Times New Roman" w:hAnsi="Times New Roman" w:cs="Times New Roman"/>
+          <w:b/>
+          <w:bCs/>
+          <w:sz w:val="27"/>
+          <w:szCs w:val="27"/>
+          <w:lang w:eastAsia="es-AR"/>
+        </w:rPr>
+        <w:t>Paso 1: Diseño de la base de datos</w:t>
+      </w:r>
+    </w:p>
+    <w:p>
+      <w:pPr>
+        <w:numPr>
+          <w:ilvl w:val="0"/>
+          <w:numId w:val="11"/>
+        </w:numPr>
+        <w:spacing w:before="100" w:beforeAutospacing="1" w:after="100" w:afterAutospacing="1" w:line="240" w:lineRule="auto"/>
+        <w:rPr>
+          <w:rFonts w:ascii="Times New Roman" w:eastAsia="Times New Roman" w:hAnsi="Times New Roman" w:cs="Times New Roman"/>
+          <w:sz w:val="24"/>
+          <w:szCs w:val="24"/>
+          <w:lang w:eastAsia="es-AR"/>
+        </w:rPr>
+      </w:pPr>
+      <w:r>
+        <w:rPr>
+          <w:rFonts w:ascii="Times New Roman" w:eastAsia="Times New Roman" w:hAnsi="Times New Roman" w:cs="Times New Roman"/>
+          <w:b/>
+          <w:bCs/>
+          <w:sz w:val="24"/>
+          <w:szCs w:val="24"/>
+          <w:lang w:eastAsia="es-AR"/>
+        </w:rPr>
+        <w:t>Elige la tecnología:</w:t>
+      </w:r>
+      <w:r>
+        <w:rPr>
+          <w:rFonts w:ascii="Times New Roman" w:eastAsia="Times New Roman" w:hAnsi="Times New Roman" w:cs="Times New Roman"/>
+          <w:sz w:val="24"/>
+          <w:szCs w:val="24"/>
+          <w:lang w:eastAsia="es-AR"/>
+        </w:rPr>
+        <w:t xml:space="preserve"> ¿Vas a usar </w:t>
+      </w:r>
+      <w:r>
+        <w:rPr>
+          <w:rFonts w:ascii="Times New Roman" w:eastAsia="Times New Roman" w:hAnsi="Times New Roman" w:cs="Times New Roman"/>
+          <w:b/>
+          <w:bCs/>
+          <w:sz w:val="24"/>
+          <w:szCs w:val="24"/>
+          <w:lang w:eastAsia="es-AR"/>
+        </w:rPr>
+        <w:t>SQL (</w:t>
+      </w:r>
+      <w:proofErr w:type="spellStart"/>
+      <w:r>
+        <w:rPr>
+          <w:rFonts w:ascii="Times New Roman" w:eastAsia="Times New Roman" w:hAnsi="Times New Roman" w:cs="Times New Roman"/>
+          <w:b/>
+          <w:bCs/>
+          <w:sz w:val="24"/>
+          <w:szCs w:val="24"/>
+          <w:lang w:eastAsia="es-AR"/>
+        </w:rPr>
+        <w:t>PostgreSQL</w:t>
+      </w:r>
+      <w:proofErr w:type="spellEnd"/>
+      <w:r>
+        <w:rPr>
+          <w:rFonts w:ascii="Times New Roman" w:eastAsia="Times New Roman" w:hAnsi="Times New Roman" w:cs="Times New Roman"/>
+          <w:b/>
+          <w:bCs/>
+          <w:sz w:val="24"/>
+          <w:szCs w:val="24"/>
+          <w:lang w:eastAsia="es-AR"/>
+        </w:rPr>
+        <w:t xml:space="preserve">, </w:t>
+      </w:r>
+      <w:proofErr w:type="spellStart"/>
+      <w:r>
+        <w:rPr>
+          <w:rFonts w:ascii="Times New Roman" w:eastAsia="Times New Roman" w:hAnsi="Times New Roman" w:cs="Times New Roman"/>
+          <w:b/>
+          <w:bCs/>
+          <w:sz w:val="24"/>
+          <w:szCs w:val="24"/>
+          <w:lang w:eastAsia="es-AR"/>
+        </w:rPr>
+        <w:t>MySQL</w:t>
+      </w:r>
+      <w:proofErr w:type="spellEnd"/>
+      <w:r>
+        <w:rPr>
+          <w:rFonts w:ascii="Times New Roman" w:eastAsia="Times New Roman" w:hAnsi="Times New Roman" w:cs="Times New Roman"/>
+          <w:b/>
+          <w:bCs/>
+          <w:sz w:val="24"/>
+          <w:szCs w:val="24"/>
+          <w:lang w:eastAsia="es-AR"/>
+        </w:rPr>
+        <w:t xml:space="preserve">, </w:t>
+      </w:r>
+      <w:proofErr w:type="spellStart"/>
+      <w:r>
+        <w:rPr>
+          <w:rFonts w:ascii="Times New Roman" w:eastAsia="Times New Roman" w:hAnsi="Times New Roman" w:cs="Times New Roman"/>
+          <w:b/>
+          <w:bCs/>
+          <w:sz w:val="24"/>
+          <w:szCs w:val="24"/>
+          <w:lang w:eastAsia="es-AR"/>
+        </w:rPr>
+        <w:t>SQLite</w:t>
+      </w:r>
+      <w:proofErr w:type="spellEnd"/>
+      <w:r>
+        <w:rPr>
+          <w:rFonts w:ascii="Times New Roman" w:eastAsia="Times New Roman" w:hAnsi="Times New Roman" w:cs="Times New Roman"/>
+          <w:b/>
+          <w:bCs/>
+          <w:sz w:val="24"/>
+          <w:szCs w:val="24"/>
+          <w:lang w:eastAsia="es-AR"/>
+        </w:rPr>
+        <w:t>)</w:t>
+      </w:r>
+      <w:r>
+        <w:rPr>
+          <w:rFonts w:ascii="Times New Roman" w:eastAsia="Times New Roman" w:hAnsi="Times New Roman" w:cs="Times New Roman"/>
+          <w:sz w:val="24"/>
+          <w:szCs w:val="24"/>
+          <w:lang w:eastAsia="es-AR"/>
+        </w:rPr>
+        <w:t xml:space="preserve"> o una opción </w:t>
+      </w:r>
+      <w:proofErr w:type="spellStart"/>
+      <w:r>
+        <w:rPr>
+          <w:rFonts w:ascii="Times New Roman" w:eastAsia="Times New Roman" w:hAnsi="Times New Roman" w:cs="Times New Roman"/>
+          <w:sz w:val="24"/>
+          <w:szCs w:val="24"/>
+          <w:lang w:eastAsia="es-AR"/>
+        </w:rPr>
+        <w:t>NoSQL</w:t>
+      </w:r>
+      <w:proofErr w:type="spellEnd"/>
+      <w:r>
+        <w:rPr>
+          <w:rFonts w:ascii="Times New Roman" w:eastAsia="Times New Roman" w:hAnsi="Times New Roman" w:cs="Times New Roman"/>
+          <w:sz w:val="24"/>
+          <w:szCs w:val="24"/>
+          <w:lang w:eastAsia="es-AR"/>
+        </w:rPr>
+        <w:t xml:space="preserve"> como </w:t>
+      </w:r>
+      <w:proofErr w:type="spellStart"/>
+      <w:r>
+        <w:rPr>
+          <w:rFonts w:ascii="Times New Roman" w:eastAsia="Times New Roman" w:hAnsi="Times New Roman" w:cs="Times New Roman"/>
+          <w:b/>
+          <w:bCs/>
+          <w:sz w:val="24"/>
+          <w:szCs w:val="24"/>
+          <w:lang w:eastAsia="es-AR"/>
+        </w:rPr>
+        <w:t>MongoDB</w:t>
+      </w:r>
+      <w:proofErr w:type="spellEnd"/>
+      <w:r>
+        <w:rPr>
+          <w:rFonts w:ascii="Times New Roman" w:eastAsia="Times New Roman" w:hAnsi="Times New Roman" w:cs="Times New Roman"/>
+          <w:b/>
+          <w:bCs/>
+          <w:sz w:val="24"/>
+          <w:szCs w:val="24"/>
+          <w:lang w:eastAsia="es-AR"/>
+        </w:rPr>
+        <w:t xml:space="preserve"> o </w:t>
+      </w:r>
+      <w:proofErr w:type="spellStart"/>
+      <w:r>
+        <w:rPr>
+          <w:rFonts w:ascii="Times New Roman" w:eastAsia="Times New Roman" w:hAnsi="Times New Roman" w:cs="Times New Roman"/>
+          <w:b/>
+          <w:bCs/>
+          <w:sz w:val="24"/>
+          <w:szCs w:val="24"/>
+          <w:lang w:eastAsia="es-AR"/>
+        </w:rPr>
+        <w:t>DynamoDB</w:t>
+      </w:r>
+      <w:proofErr w:type="spellEnd"/>
+      <w:r>
+        <w:rPr>
+          <w:rFonts w:ascii="Times New Roman" w:eastAsia="Times New Roman" w:hAnsi="Times New Roman" w:cs="Times New Roman"/>
+          <w:sz w:val="24"/>
+          <w:szCs w:val="24"/>
+          <w:lang w:eastAsia="es-AR"/>
+        </w:rPr>
+        <w:t>?</w:t>
+      </w:r>
+    </w:p>
+    <w:p>
+      <w:pPr>
+        <w:numPr>
+          <w:ilvl w:val="0"/>
+          <w:numId w:val="11"/>
+        </w:numPr>
+        <w:spacing w:before="100" w:beforeAutospacing="1" w:after="100" w:afterAutospacing="1" w:line="240" w:lineRule="auto"/>
+        <w:rPr>
+          <w:rFonts w:ascii="Times New Roman" w:eastAsia="Times New Roman" w:hAnsi="Times New Roman" w:cs="Times New Roman"/>
+          <w:sz w:val="24"/>
+          <w:szCs w:val="24"/>
+          <w:lang w:eastAsia="es-AR"/>
+        </w:rPr>
+      </w:pPr>
+      <w:r>
+        <w:rPr>
+          <w:rFonts w:ascii="Times New Roman" w:eastAsia="Times New Roman" w:hAnsi="Times New Roman" w:cs="Times New Roman"/>
+          <w:b/>
+          <w:bCs/>
+          <w:sz w:val="24"/>
+          <w:szCs w:val="24"/>
+          <w:lang w:eastAsia="es-AR"/>
+        </w:rPr>
+        <w:t>Define los modelos</w:t>
+      </w:r>
+      <w:r>
+        <w:rPr>
+          <w:rFonts w:ascii="Times New Roman" w:eastAsia="Times New Roman" w:hAnsi="Times New Roman" w:cs="Times New Roman"/>
+          <w:sz w:val="24"/>
+          <w:szCs w:val="24"/>
+          <w:lang w:eastAsia="es-AR"/>
+        </w:rPr>
+        <w:t xml:space="preserve"> en una herramienta como </w:t>
+      </w:r>
+      <w:r>
+        <w:rPr>
+          <w:rFonts w:ascii="Times New Roman" w:eastAsia="Times New Roman" w:hAnsi="Times New Roman" w:cs="Times New Roman"/>
+          <w:b/>
+          <w:bCs/>
+          <w:sz w:val="24"/>
+          <w:szCs w:val="24"/>
+          <w:lang w:eastAsia="es-AR"/>
+        </w:rPr>
+        <w:t>Draw.io</w:t>
+      </w:r>
+      <w:r>
+        <w:rPr>
+          <w:rFonts w:ascii="Times New Roman" w:eastAsia="Times New Roman" w:hAnsi="Times New Roman" w:cs="Times New Roman"/>
+          <w:sz w:val="24"/>
+          <w:szCs w:val="24"/>
+          <w:lang w:eastAsia="es-AR"/>
+        </w:rPr>
+        <w:t xml:space="preserve"> o en papel.</w:t>
+      </w:r>
+    </w:p>
+    <w:p>
+      <w:pPr>
+        <w:numPr>
+          <w:ilvl w:val="0"/>
+          <w:numId w:val="11"/>
+        </w:numPr>
+        <w:spacing w:before="100" w:beforeAutospacing="1" w:after="100" w:afterAutospacing="1" w:line="240" w:lineRule="auto"/>
+        <w:rPr>
+          <w:rFonts w:ascii="Times New Roman" w:eastAsia="Times New Roman" w:hAnsi="Times New Roman" w:cs="Times New Roman"/>
+          <w:sz w:val="24"/>
+          <w:szCs w:val="24"/>
+          <w:lang w:eastAsia="es-AR"/>
+        </w:rPr>
+      </w:pPr>
+      <w:r>
+        <w:rPr>
+          <w:rFonts w:ascii="Times New Roman" w:eastAsia="Times New Roman" w:hAnsi="Times New Roman" w:cs="Times New Roman"/>
+          <w:b/>
+          <w:bCs/>
+          <w:sz w:val="24"/>
+          <w:szCs w:val="24"/>
+          <w:lang w:eastAsia="es-AR"/>
+        </w:rPr>
+        <w:t>Configura el ORM</w:t>
+      </w:r>
+      <w:r>
+        <w:rPr>
+          <w:rFonts w:ascii="Times New Roman" w:eastAsia="Times New Roman" w:hAnsi="Times New Roman" w:cs="Times New Roman"/>
+          <w:sz w:val="24"/>
+          <w:szCs w:val="24"/>
+          <w:lang w:eastAsia="es-AR"/>
+        </w:rPr>
+        <w:t xml:space="preserve"> en el </w:t>
+      </w:r>
+      <w:proofErr w:type="spellStart"/>
+      <w:r>
+        <w:rPr>
+          <w:rFonts w:ascii="Times New Roman" w:eastAsia="Times New Roman" w:hAnsi="Times New Roman" w:cs="Times New Roman"/>
+          <w:sz w:val="24"/>
+          <w:szCs w:val="24"/>
+          <w:lang w:eastAsia="es-AR"/>
+        </w:rPr>
+        <w:t>backend</w:t>
+      </w:r>
+      <w:proofErr w:type="spellEnd"/>
+      <w:r>
+        <w:rPr>
+          <w:rFonts w:ascii="Times New Roman" w:eastAsia="Times New Roman" w:hAnsi="Times New Roman" w:cs="Times New Roman"/>
+          <w:sz w:val="24"/>
+          <w:szCs w:val="24"/>
+          <w:lang w:eastAsia="es-AR"/>
+        </w:rPr>
+        <w:t xml:space="preserve">, por ejemplo, </w:t>
+      </w:r>
+      <w:proofErr w:type="spellStart"/>
+      <w:r>
+        <w:rPr>
+          <w:rFonts w:ascii="Times New Roman" w:eastAsia="Times New Roman" w:hAnsi="Times New Roman" w:cs="Times New Roman"/>
+          <w:b/>
+          <w:bCs/>
+          <w:sz w:val="24"/>
+          <w:szCs w:val="24"/>
+          <w:lang w:eastAsia="es-AR"/>
+        </w:rPr>
+        <w:t>SQLAlchemy</w:t>
+      </w:r>
+      <w:proofErr w:type="spellEnd"/>
+      <w:r>
+        <w:rPr>
+          <w:rFonts w:ascii="Times New Roman" w:eastAsia="Times New Roman" w:hAnsi="Times New Roman" w:cs="Times New Roman"/>
+          <w:sz w:val="24"/>
+          <w:szCs w:val="24"/>
+          <w:lang w:eastAsia="es-AR"/>
+        </w:rPr>
+        <w:t xml:space="preserve"> para Python o </w:t>
+      </w:r>
+      <w:r>
+        <w:rPr>
+          <w:rFonts w:ascii="Times New Roman" w:eastAsia="Times New Roman" w:hAnsi="Times New Roman" w:cs="Times New Roman"/>
+          <w:b/>
+          <w:bCs/>
+          <w:sz w:val="24"/>
+          <w:szCs w:val="24"/>
+          <w:lang w:eastAsia="es-AR"/>
+        </w:rPr>
+        <w:t>Prisma (Node.js)</w:t>
+      </w:r>
+      <w:r>
+        <w:rPr>
+          <w:rFonts w:ascii="Times New Roman" w:eastAsia="Times New Roman" w:hAnsi="Times New Roman" w:cs="Times New Roman"/>
+          <w:sz w:val="24"/>
+          <w:szCs w:val="24"/>
+          <w:lang w:eastAsia="es-AR"/>
+        </w:rPr>
+        <w:t xml:space="preserve"> para trabajar con bases de datos de forma más sencilla.</w:t>
+      </w:r>
+    </w:p>
+    <w:p>
+      <w:pPr>
+        <w:spacing w:before="100" w:beforeAutospacing="1" w:after="100" w:afterAutospacing="1" w:line="240" w:lineRule="auto"/>
+        <w:outlineLvl w:val="2"/>
+        <w:rPr>
+          <w:rFonts w:ascii="Times New Roman" w:eastAsia="Times New Roman" w:hAnsi="Times New Roman" w:cs="Times New Roman"/>
+          <w:b/>
+          <w:bCs/>
+          <w:sz w:val="27"/>
+          <w:szCs w:val="27"/>
+          <w:lang w:eastAsia="es-AR"/>
+        </w:rPr>
+      </w:pPr>
+      <w:r>
+        <w:rPr>
+          <w:rFonts w:ascii="Times New Roman" w:eastAsia="Times New Roman" w:hAnsi="Times New Roman" w:cs="Times New Roman"/>
+          <w:b/>
+          <w:bCs/>
+          <w:sz w:val="27"/>
+          <w:szCs w:val="27"/>
+          <w:lang w:eastAsia="es-AR"/>
+        </w:rPr>
+        <w:t xml:space="preserve">Paso 2: Configuración del </w:t>
+      </w:r>
+      <w:proofErr w:type="spellStart"/>
+      <w:r>
+        <w:rPr>
+          <w:rFonts w:ascii="Times New Roman" w:eastAsia="Times New Roman" w:hAnsi="Times New Roman" w:cs="Times New Roman"/>
+          <w:b/>
+          <w:bCs/>
+          <w:sz w:val="27"/>
+          <w:szCs w:val="27"/>
+          <w:lang w:eastAsia="es-AR"/>
+        </w:rPr>
+        <w:t>Backend</w:t>
+      </w:r>
+      <w:proofErr w:type="spellEnd"/>
+    </w:p>
+    <w:p>
+      <w:pPr>
+        <w:numPr>
+          <w:ilvl w:val="0"/>
+          <w:numId w:val="12"/>
+        </w:numPr>
+        <w:spacing w:before="100" w:beforeAutospacing="1" w:after="100" w:afterAutospacing="1" w:line="240" w:lineRule="auto"/>
+        <w:rPr>
+          <w:rFonts w:ascii="Times New Roman" w:eastAsia="Times New Roman" w:hAnsi="Times New Roman" w:cs="Times New Roman"/>
+          <w:sz w:val="24"/>
+          <w:szCs w:val="24"/>
+          <w:lang w:eastAsia="es-AR"/>
+        </w:rPr>
+      </w:pPr>
+      <w:r>
+        <w:rPr>
+          <w:rFonts w:ascii="Times New Roman" w:eastAsia="Times New Roman" w:hAnsi="Times New Roman" w:cs="Times New Roman"/>
+          <w:b/>
+          <w:bCs/>
+          <w:sz w:val="24"/>
+          <w:szCs w:val="24"/>
+          <w:lang w:eastAsia="es-AR"/>
+        </w:rPr>
+        <w:t xml:space="preserve">Crea la API REST con </w:t>
+      </w:r>
+      <w:proofErr w:type="spellStart"/>
+      <w:r>
+        <w:rPr>
+          <w:rFonts w:ascii="Times New Roman" w:eastAsia="Times New Roman" w:hAnsi="Times New Roman" w:cs="Times New Roman"/>
+          <w:b/>
+          <w:bCs/>
+          <w:sz w:val="24"/>
+          <w:szCs w:val="24"/>
+          <w:lang w:eastAsia="es-AR"/>
+        </w:rPr>
+        <w:t>FastAPI</w:t>
+      </w:r>
+      <w:proofErr w:type="spellEnd"/>
+      <w:r>
+        <w:rPr>
+          <w:rFonts w:ascii="Times New Roman" w:eastAsia="Times New Roman" w:hAnsi="Times New Roman" w:cs="Times New Roman"/>
+          <w:b/>
+          <w:bCs/>
+          <w:sz w:val="24"/>
+          <w:szCs w:val="24"/>
+          <w:lang w:eastAsia="es-AR"/>
+        </w:rPr>
+        <w:t xml:space="preserve"> o Express.js</w:t>
+      </w:r>
+      <w:r>
+        <w:rPr>
+          <w:rFonts w:ascii="Times New Roman" w:eastAsia="Times New Roman" w:hAnsi="Times New Roman" w:cs="Times New Roman"/>
+          <w:sz w:val="24"/>
+          <w:szCs w:val="24"/>
+          <w:lang w:eastAsia="es-AR"/>
+        </w:rPr>
+        <w:t>.</w:t>
+      </w:r>
+    </w:p>
+    <w:p>
+      <w:pPr>
+        <w:numPr>
+          <w:ilvl w:val="0"/>
+          <w:numId w:val="12"/>
+        </w:numPr>
+        <w:spacing w:before="100" w:beforeAutospacing="1" w:after="100" w:afterAutospacing="1" w:line="240" w:lineRule="auto"/>
+        <w:rPr>
+          <w:rFonts w:ascii="Times New Roman" w:eastAsia="Times New Roman" w:hAnsi="Times New Roman" w:cs="Times New Roman"/>
+          <w:sz w:val="24"/>
+          <w:szCs w:val="24"/>
+          <w:lang w:eastAsia="es-AR"/>
+        </w:rPr>
+      </w:pPr>
+      <w:r>
+        <w:rPr>
+          <w:rFonts w:ascii="Times New Roman" w:eastAsia="Times New Roman" w:hAnsi="Times New Roman" w:cs="Times New Roman"/>
+          <w:b/>
+          <w:bCs/>
+          <w:sz w:val="24"/>
+          <w:szCs w:val="24"/>
+          <w:lang w:eastAsia="es-AR"/>
+        </w:rPr>
+        <w:t>Define las rutas básicas</w:t>
+      </w:r>
+      <w:r>
+        <w:rPr>
+          <w:rFonts w:ascii="Times New Roman" w:eastAsia="Times New Roman" w:hAnsi="Times New Roman" w:cs="Times New Roman"/>
+          <w:sz w:val="24"/>
+          <w:szCs w:val="24"/>
+          <w:lang w:eastAsia="es-AR"/>
+        </w:rPr>
+        <w:t xml:space="preserve"> para: </w:t>
+      </w:r>
+    </w:p>
+    <w:p>
+      <w:pPr>
+        <w:numPr>
+          <w:ilvl w:val="1"/>
+          <w:numId w:val="12"/>
+        </w:numPr>
+        <w:spacing w:before="100" w:beforeAutospacing="1" w:after="100" w:afterAutospacing="1" w:line="240" w:lineRule="auto"/>
+        <w:rPr>
+          <w:rFonts w:ascii="Times New Roman" w:eastAsia="Times New Roman" w:hAnsi="Times New Roman" w:cs="Times New Roman"/>
+          <w:sz w:val="24"/>
+          <w:szCs w:val="24"/>
+          <w:lang w:eastAsia="es-AR"/>
+        </w:rPr>
+      </w:pPr>
+      <w:r>
+        <w:rPr>
+          <w:rFonts w:ascii="Times New Roman" w:eastAsia="Times New Roman" w:hAnsi="Times New Roman" w:cs="Times New Roman"/>
+          <w:sz w:val="24"/>
+          <w:szCs w:val="24"/>
+          <w:lang w:eastAsia="es-AR"/>
+        </w:rPr>
+        <w:t>Solicitar un turno (</w:t>
+      </w:r>
+      <w:r>
+        <w:rPr>
+          <w:rFonts w:ascii="Courier New" w:eastAsia="Times New Roman" w:hAnsi="Courier New" w:cs="Courier New"/>
+          <w:sz w:val="20"/>
+          <w:szCs w:val="20"/>
+          <w:lang w:eastAsia="es-AR"/>
+        </w:rPr>
+        <w:t>POST /turnos</w:t>
+      </w:r>
+      <w:r>
+        <w:rPr>
+          <w:rFonts w:ascii="Times New Roman" w:eastAsia="Times New Roman" w:hAnsi="Times New Roman" w:cs="Times New Roman"/>
+          <w:sz w:val="24"/>
+          <w:szCs w:val="24"/>
+          <w:lang w:eastAsia="es-AR"/>
+        </w:rPr>
+        <w:t>),</w:t>
+      </w:r>
+    </w:p>
+    <w:p>
+      <w:pPr>
+        <w:numPr>
+          <w:ilvl w:val="1"/>
+          <w:numId w:val="12"/>
+        </w:numPr>
+        <w:spacing w:before="100" w:beforeAutospacing="1" w:after="100" w:afterAutospacing="1" w:line="240" w:lineRule="auto"/>
+        <w:rPr>
+          <w:rFonts w:ascii="Times New Roman" w:eastAsia="Times New Roman" w:hAnsi="Times New Roman" w:cs="Times New Roman"/>
+          <w:sz w:val="24"/>
+          <w:szCs w:val="24"/>
+          <w:lang w:eastAsia="es-AR"/>
+        </w:rPr>
+      </w:pPr>
+      <w:r>
+        <w:rPr>
+          <w:rFonts w:ascii="Times New Roman" w:eastAsia="Times New Roman" w:hAnsi="Times New Roman" w:cs="Times New Roman"/>
+          <w:sz w:val="24"/>
+          <w:szCs w:val="24"/>
+          <w:lang w:eastAsia="es-AR"/>
+        </w:rPr>
+        <w:t>Consultar turnos (</w:t>
+      </w:r>
+      <w:r>
+        <w:rPr>
+          <w:rFonts w:ascii="Courier New" w:eastAsia="Times New Roman" w:hAnsi="Courier New" w:cs="Courier New"/>
+          <w:sz w:val="20"/>
+          <w:szCs w:val="20"/>
+          <w:lang w:eastAsia="es-AR"/>
+        </w:rPr>
+        <w:t>GET /turnos/{id}</w:t>
+      </w:r>
+      <w:r>
+        <w:rPr>
+          <w:rFonts w:ascii="Times New Roman" w:eastAsia="Times New Roman" w:hAnsi="Times New Roman" w:cs="Times New Roman"/>
+          <w:sz w:val="24"/>
+          <w:szCs w:val="24"/>
+          <w:lang w:eastAsia="es-AR"/>
+        </w:rPr>
+        <w:t>),</w:t>
+      </w:r>
+    </w:p>
+    <w:p>
+      <w:pPr>
+        <w:numPr>
+          <w:ilvl w:val="1"/>
+          <w:numId w:val="12"/>
+        </w:numPr>
+        <w:spacing w:before="100" w:beforeAutospacing="1" w:after="100" w:afterAutospacing="1" w:line="240" w:lineRule="auto"/>
+        <w:rPr>
+          <w:rFonts w:ascii="Times New Roman" w:eastAsia="Times New Roman" w:hAnsi="Times New Roman" w:cs="Times New Roman"/>
+          <w:sz w:val="24"/>
+          <w:szCs w:val="24"/>
+          <w:lang w:eastAsia="es-AR"/>
+        </w:rPr>
+      </w:pPr>
+      <w:r>
+        <w:rPr>
+          <w:rFonts w:ascii="Times New Roman" w:eastAsia="Times New Roman" w:hAnsi="Times New Roman" w:cs="Times New Roman"/>
+          <w:sz w:val="24"/>
+          <w:szCs w:val="24"/>
+          <w:lang w:eastAsia="es-AR"/>
+        </w:rPr>
+        <w:t xml:space="preserve">Cambiar estado de un turno </w:t>
+      </w:r>
+      <w:r>
+        <w:rPr>
+          <w:rFonts w:ascii="Courier New" w:eastAsia="Times New Roman" w:hAnsi="Courier New" w:cs="Courier New"/>
+          <w:sz w:val="20"/>
+          <w:szCs w:val="20"/>
+          <w:lang w:eastAsia="es-AR"/>
+        </w:rPr>
+        <w:t>/turnos</w:t>
+      </w:r>
+      <w:proofErr w:type="gramStart"/>
+      <w:r>
+        <w:rPr>
+          <w:rFonts w:ascii="Courier New" w:eastAsia="Times New Roman" w:hAnsi="Courier New" w:cs="Courier New"/>
+          <w:sz w:val="20"/>
+          <w:szCs w:val="20"/>
+          <w:lang w:eastAsia="es-AR"/>
+        </w:rPr>
+        <w:t>/{</w:t>
+      </w:r>
+      <w:proofErr w:type="gramEnd"/>
+      <w:r>
+        <w:rPr>
+          <w:rFonts w:ascii="Courier New" w:eastAsia="Times New Roman" w:hAnsi="Courier New" w:cs="Courier New"/>
+          <w:sz w:val="20"/>
+          <w:szCs w:val="20"/>
+          <w:lang w:eastAsia="es-AR"/>
+        </w:rPr>
+        <w:t>id}/estado</w:t>
+      </w:r>
+      <w:r>
+        <w:rPr>
+          <w:rFonts w:ascii="Times New Roman" w:eastAsia="Times New Roman" w:hAnsi="Times New Roman" w:cs="Times New Roman"/>
+          <w:sz w:val="24"/>
+          <w:szCs w:val="24"/>
+          <w:lang w:eastAsia="es-AR"/>
+        </w:rPr>
+        <w:t xml:space="preserve"> (para el administrador).</w:t>
+      </w:r>
+    </w:p>
+    <w:p>
+      <w:pPr>
+        <w:numPr>
+          <w:ilvl w:val="0"/>
+          <w:numId w:val="12"/>
+        </w:numPr>
+        <w:spacing w:before="100" w:beforeAutospacing="1" w:after="100" w:afterAutospacing="1" w:line="240" w:lineRule="auto"/>
+        <w:rPr>
+          <w:rFonts w:ascii="Times New Roman" w:eastAsia="Times New Roman" w:hAnsi="Times New Roman" w:cs="Times New Roman"/>
+          <w:sz w:val="24"/>
+          <w:szCs w:val="24"/>
+          <w:lang w:eastAsia="es-AR"/>
+        </w:rPr>
+      </w:pPr>
+      <w:r>
+        <w:rPr>
+          <w:rFonts w:ascii="Times New Roman" w:eastAsia="Times New Roman" w:hAnsi="Times New Roman" w:cs="Times New Roman"/>
+          <w:b/>
+          <w:bCs/>
+          <w:sz w:val="24"/>
+          <w:szCs w:val="24"/>
+          <w:lang w:eastAsia="es-AR"/>
+        </w:rPr>
+        <w:t>Configura la conexión a la base de datos</w:t>
+      </w:r>
+      <w:r>
+        <w:rPr>
+          <w:rFonts w:ascii="Times New Roman" w:eastAsia="Times New Roman" w:hAnsi="Times New Roman" w:cs="Times New Roman"/>
+          <w:sz w:val="24"/>
+          <w:szCs w:val="24"/>
+          <w:lang w:eastAsia="es-AR"/>
+        </w:rPr>
+        <w:t xml:space="preserve"> y prueba con </w:t>
+      </w:r>
+      <w:proofErr w:type="spellStart"/>
+      <w:r>
+        <w:rPr>
+          <w:rFonts w:ascii="Times New Roman" w:eastAsia="Times New Roman" w:hAnsi="Times New Roman" w:cs="Times New Roman"/>
+          <w:sz w:val="24"/>
+          <w:szCs w:val="24"/>
+          <w:lang w:eastAsia="es-AR"/>
+        </w:rPr>
+        <w:t>SQLite</w:t>
+      </w:r>
+      <w:proofErr w:type="spellEnd"/>
+      <w:r>
+        <w:rPr>
+          <w:rFonts w:ascii="Times New Roman" w:eastAsia="Times New Roman" w:hAnsi="Times New Roman" w:cs="Times New Roman"/>
+          <w:sz w:val="24"/>
+          <w:szCs w:val="24"/>
+          <w:lang w:eastAsia="es-AR"/>
+        </w:rPr>
+        <w:t xml:space="preserve"> o </w:t>
+      </w:r>
+      <w:proofErr w:type="spellStart"/>
+      <w:r>
+        <w:rPr>
+          <w:rFonts w:ascii="Times New Roman" w:eastAsia="Times New Roman" w:hAnsi="Times New Roman" w:cs="Times New Roman"/>
+          <w:sz w:val="24"/>
+          <w:szCs w:val="24"/>
+          <w:lang w:eastAsia="es-AR"/>
+        </w:rPr>
+        <w:t>PostgreSQL</w:t>
+      </w:r>
+      <w:proofErr w:type="spellEnd"/>
+      <w:r>
+        <w:rPr>
+          <w:rFonts w:ascii="Times New Roman" w:eastAsia="Times New Roman" w:hAnsi="Times New Roman" w:cs="Times New Roman"/>
+          <w:sz w:val="24"/>
+          <w:szCs w:val="24"/>
+          <w:lang w:eastAsia="es-AR"/>
+        </w:rPr>
+        <w:t>.</w:t>
+      </w:r>
+    </w:p>
+    <w:p>
+      <w:pPr>
+        <w:numPr>
+          <w:ilvl w:val="0"/>
+          <w:numId w:val="12"/>
+        </w:numPr>
+        <w:spacing w:before="100" w:beforeAutospacing="1" w:after="100" w:afterAutospacing="1" w:line="240" w:lineRule="auto"/>
+        <w:rPr>
+          <w:rFonts w:ascii="Times New Roman" w:eastAsia="Times New Roman" w:hAnsi="Times New Roman" w:cs="Times New Roman"/>
+          <w:sz w:val="24"/>
+          <w:szCs w:val="24"/>
+          <w:lang w:eastAsia="es-AR"/>
+        </w:rPr>
+      </w:pPr>
+      <w:r>
+        <w:rPr>
+          <w:rFonts w:ascii="Times New Roman" w:eastAsia="Times New Roman" w:hAnsi="Times New Roman" w:cs="Times New Roman"/>
+          <w:b/>
+          <w:bCs/>
+          <w:sz w:val="24"/>
+          <w:szCs w:val="24"/>
+          <w:lang w:eastAsia="es-AR"/>
+        </w:rPr>
+        <w:t xml:space="preserve">Añade autenticación con JWT (JSON Web </w:t>
+      </w:r>
+      <w:proofErr w:type="spellStart"/>
+      <w:r>
+        <w:rPr>
+          <w:rFonts w:ascii="Times New Roman" w:eastAsia="Times New Roman" w:hAnsi="Times New Roman" w:cs="Times New Roman"/>
+          <w:b/>
+          <w:bCs/>
+          <w:sz w:val="24"/>
+          <w:szCs w:val="24"/>
+          <w:lang w:eastAsia="es-AR"/>
+        </w:rPr>
+        <w:t>Tokens</w:t>
+      </w:r>
+      <w:proofErr w:type="spellEnd"/>
+      <w:r>
+        <w:rPr>
+          <w:rFonts w:ascii="Times New Roman" w:eastAsia="Times New Roman" w:hAnsi="Times New Roman" w:cs="Times New Roman"/>
+          <w:b/>
+          <w:bCs/>
+          <w:sz w:val="24"/>
+          <w:szCs w:val="24"/>
+          <w:lang w:eastAsia="es-AR"/>
+        </w:rPr>
+        <w:t>)</w:t>
+      </w:r>
+      <w:r>
+        <w:rPr>
+          <w:rFonts w:ascii="Times New Roman" w:eastAsia="Times New Roman" w:hAnsi="Times New Roman" w:cs="Times New Roman"/>
+          <w:sz w:val="24"/>
+          <w:szCs w:val="24"/>
+          <w:lang w:eastAsia="es-AR"/>
+        </w:rPr>
+        <w:t xml:space="preserve"> para la parte del administrador.</w:t>
+      </w:r>
+    </w:p>
+    <w:p>
+      <w:pPr>
+        <w:spacing w:before="100" w:beforeAutospacing="1" w:after="100" w:afterAutospacing="1" w:line="240" w:lineRule="auto"/>
+        <w:outlineLvl w:val="2"/>
+        <w:rPr>
+          <w:rFonts w:ascii="Times New Roman" w:eastAsia="Times New Roman" w:hAnsi="Times New Roman" w:cs="Times New Roman"/>
+          <w:b/>
+          <w:bCs/>
+          <w:sz w:val="27"/>
+          <w:szCs w:val="27"/>
+          <w:lang w:eastAsia="es-AR"/>
+        </w:rPr>
+      </w:pPr>
+      <w:r>
+        <w:rPr>
+          <w:rFonts w:ascii="Times New Roman" w:eastAsia="Times New Roman" w:hAnsi="Times New Roman" w:cs="Times New Roman"/>
+          <w:b/>
+          <w:bCs/>
+          <w:sz w:val="27"/>
+          <w:szCs w:val="27"/>
+          <w:lang w:eastAsia="es-AR"/>
+        </w:rPr>
+        <w:t xml:space="preserve">Paso 3: Creación del </w:t>
+      </w:r>
+      <w:proofErr w:type="spellStart"/>
+      <w:r>
+        <w:rPr>
+          <w:rFonts w:ascii="Times New Roman" w:eastAsia="Times New Roman" w:hAnsi="Times New Roman" w:cs="Times New Roman"/>
+          <w:b/>
+          <w:bCs/>
+          <w:sz w:val="27"/>
+          <w:szCs w:val="27"/>
+          <w:lang w:eastAsia="es-AR"/>
+        </w:rPr>
+        <w:t>Frontend</w:t>
+      </w:r>
+      <w:proofErr w:type="spellEnd"/>
+    </w:p>
+    <w:p>
+      <w:pPr>
+        <w:numPr>
+          <w:ilvl w:val="0"/>
+          <w:numId w:val="13"/>
+        </w:numPr>
+        <w:spacing w:before="100" w:beforeAutospacing="1" w:after="100" w:afterAutospacing="1" w:line="240" w:lineRule="auto"/>
+        <w:rPr>
+          <w:rFonts w:ascii="Times New Roman" w:eastAsia="Times New Roman" w:hAnsi="Times New Roman" w:cs="Times New Roman"/>
+          <w:sz w:val="24"/>
+          <w:szCs w:val="24"/>
+          <w:lang w:eastAsia="es-AR"/>
+        </w:rPr>
+      </w:pPr>
+      <w:r>
+        <w:rPr>
+          <w:rFonts w:ascii="Times New Roman" w:eastAsia="Times New Roman" w:hAnsi="Times New Roman" w:cs="Times New Roman"/>
+          <w:b/>
+          <w:bCs/>
+          <w:sz w:val="24"/>
+          <w:szCs w:val="24"/>
+          <w:lang w:eastAsia="es-AR"/>
+        </w:rPr>
+        <w:t xml:space="preserve">Diseña las pantallas con </w:t>
+      </w:r>
+      <w:proofErr w:type="spellStart"/>
+      <w:r>
+        <w:rPr>
+          <w:rFonts w:ascii="Times New Roman" w:eastAsia="Times New Roman" w:hAnsi="Times New Roman" w:cs="Times New Roman"/>
+          <w:b/>
+          <w:bCs/>
+          <w:sz w:val="24"/>
+          <w:szCs w:val="24"/>
+          <w:lang w:eastAsia="es-AR"/>
+        </w:rPr>
+        <w:t>Figma</w:t>
+      </w:r>
+      <w:proofErr w:type="spellEnd"/>
+      <w:r>
+        <w:rPr>
+          <w:rFonts w:ascii="Times New Roman" w:eastAsia="Times New Roman" w:hAnsi="Times New Roman" w:cs="Times New Roman"/>
+          <w:b/>
+          <w:bCs/>
+          <w:sz w:val="24"/>
+          <w:szCs w:val="24"/>
+          <w:lang w:eastAsia="es-AR"/>
+        </w:rPr>
+        <w:t xml:space="preserve"> o papel y lápiz.</w:t>
+      </w:r>
+    </w:p>
+    <w:p>
+      <w:pPr>
+        <w:numPr>
+          <w:ilvl w:val="0"/>
+          <w:numId w:val="13"/>
+        </w:numPr>
+        <w:spacing w:before="100" w:beforeAutospacing="1" w:after="100" w:afterAutospacing="1" w:line="240" w:lineRule="auto"/>
+        <w:rPr>
+          <w:rFonts w:ascii="Times New Roman" w:eastAsia="Times New Roman" w:hAnsi="Times New Roman" w:cs="Times New Roman"/>
+          <w:sz w:val="24"/>
+          <w:szCs w:val="24"/>
+          <w:lang w:eastAsia="es-AR"/>
+        </w:rPr>
+      </w:pPr>
+      <w:r>
+        <w:rPr>
+          <w:rFonts w:ascii="Times New Roman" w:eastAsia="Times New Roman" w:hAnsi="Times New Roman" w:cs="Times New Roman"/>
+          <w:b/>
+          <w:bCs/>
+          <w:sz w:val="24"/>
+          <w:szCs w:val="24"/>
+          <w:lang w:eastAsia="es-AR"/>
+        </w:rPr>
+        <w:t>Elige entre HTML+CSS o React.js para la interfaz.</w:t>
+      </w:r>
+    </w:p>
+    <w:p>
+      <w:pPr>
+        <w:numPr>
+          <w:ilvl w:val="0"/>
+          <w:numId w:val="13"/>
+        </w:numPr>
+        <w:spacing w:before="100" w:beforeAutospacing="1" w:after="100" w:afterAutospacing="1" w:line="240" w:lineRule="auto"/>
+        <w:rPr>
+          <w:rFonts w:ascii="Times New Roman" w:eastAsia="Times New Roman" w:hAnsi="Times New Roman" w:cs="Times New Roman"/>
+          <w:sz w:val="24"/>
+          <w:szCs w:val="24"/>
+          <w:lang w:eastAsia="es-AR"/>
+        </w:rPr>
+      </w:pPr>
+      <w:r>
+        <w:rPr>
+          <w:rFonts w:ascii="Times New Roman" w:eastAsia="Times New Roman" w:hAnsi="Times New Roman" w:cs="Times New Roman"/>
+          <w:b/>
+          <w:bCs/>
+          <w:sz w:val="24"/>
+          <w:szCs w:val="24"/>
+          <w:lang w:eastAsia="es-AR"/>
+        </w:rPr>
+        <w:t>Crea los formularios básicos:</w:t>
+      </w:r>
+      <w:r>
+        <w:rPr>
+          <w:rFonts w:ascii="Times New Roman" w:eastAsia="Times New Roman" w:hAnsi="Times New Roman" w:cs="Times New Roman"/>
+          <w:sz w:val="24"/>
+          <w:szCs w:val="24"/>
+          <w:lang w:eastAsia="es-AR"/>
+        </w:rPr>
+        <w:t xml:space="preserve"> </w:t>
+      </w:r>
+    </w:p>
+    <w:p>
+      <w:pPr>
+        <w:numPr>
+          <w:ilvl w:val="1"/>
+          <w:numId w:val="13"/>
+        </w:numPr>
+        <w:spacing w:before="100" w:beforeAutospacing="1" w:after="100" w:afterAutospacing="1" w:line="240" w:lineRule="auto"/>
+        <w:rPr>
+          <w:rFonts w:ascii="Times New Roman" w:eastAsia="Times New Roman" w:hAnsi="Times New Roman" w:cs="Times New Roman"/>
+          <w:sz w:val="24"/>
+          <w:szCs w:val="24"/>
+          <w:lang w:eastAsia="es-AR"/>
+        </w:rPr>
+      </w:pPr>
+      <w:r>
+        <w:rPr>
+          <w:rFonts w:ascii="Times New Roman" w:eastAsia="Times New Roman" w:hAnsi="Times New Roman" w:cs="Times New Roman"/>
+          <w:sz w:val="24"/>
+          <w:szCs w:val="24"/>
+          <w:lang w:eastAsia="es-AR"/>
+        </w:rPr>
+        <w:t>Formulario para solicitar turnos.</w:t>
+      </w:r>
+    </w:p>
+    <w:p>
+      <w:pPr>
+        <w:numPr>
+          <w:ilvl w:val="1"/>
+          <w:numId w:val="13"/>
+        </w:numPr>
+        <w:spacing w:before="100" w:beforeAutospacing="1" w:after="100" w:afterAutospacing="1" w:line="240" w:lineRule="auto"/>
+        <w:rPr>
+          <w:rFonts w:ascii="Times New Roman" w:eastAsia="Times New Roman" w:hAnsi="Times New Roman" w:cs="Times New Roman"/>
+          <w:sz w:val="24"/>
+          <w:szCs w:val="24"/>
+          <w:lang w:eastAsia="es-AR"/>
+        </w:rPr>
+      </w:pPr>
+      <w:r>
+        <w:rPr>
+          <w:rFonts w:ascii="Times New Roman" w:eastAsia="Times New Roman" w:hAnsi="Times New Roman" w:cs="Times New Roman"/>
+          <w:sz w:val="24"/>
+          <w:szCs w:val="24"/>
+          <w:lang w:eastAsia="es-AR"/>
+        </w:rPr>
+        <w:t>Página para consultar estado de turnos.</w:t>
+      </w:r>
+    </w:p>
+    <w:p>
+      <w:pPr>
+        <w:numPr>
+          <w:ilvl w:val="1"/>
+          <w:numId w:val="13"/>
+        </w:numPr>
+        <w:spacing w:before="100" w:beforeAutospacing="1" w:after="100" w:afterAutospacing="1" w:line="240" w:lineRule="auto"/>
+        <w:rPr>
+          <w:rFonts w:ascii="Times New Roman" w:eastAsia="Times New Roman" w:hAnsi="Times New Roman" w:cs="Times New Roman"/>
+          <w:sz w:val="24"/>
+          <w:szCs w:val="24"/>
+          <w:lang w:eastAsia="es-AR"/>
+        </w:rPr>
+      </w:pPr>
+      <w:r>
+        <w:rPr>
+          <w:rFonts w:ascii="Times New Roman" w:eastAsia="Times New Roman" w:hAnsi="Times New Roman" w:cs="Times New Roman"/>
+          <w:sz w:val="24"/>
+          <w:szCs w:val="24"/>
+          <w:lang w:eastAsia="es-AR"/>
+        </w:rPr>
+        <w:t>Panel de administración.</w:t>
+      </w:r>
+    </w:p>
+    <w:p>
+      <w:pPr>
+        <w:spacing w:before="100" w:beforeAutospacing="1" w:after="100" w:afterAutospacing="1" w:line="240" w:lineRule="auto"/>
+        <w:outlineLvl w:val="2"/>
+        <w:rPr>
+          <w:rFonts w:ascii="Times New Roman" w:eastAsia="Times New Roman" w:hAnsi="Times New Roman" w:cs="Times New Roman"/>
+          <w:b/>
+          <w:bCs/>
+          <w:sz w:val="27"/>
+          <w:szCs w:val="27"/>
+          <w:lang w:eastAsia="es-AR"/>
+        </w:rPr>
+      </w:pPr>
+      <w:r>
+        <w:rPr>
+          <w:rFonts w:ascii="Times New Roman" w:eastAsia="Times New Roman" w:hAnsi="Times New Roman" w:cs="Times New Roman"/>
+          <w:b/>
+          <w:bCs/>
+          <w:sz w:val="27"/>
+          <w:szCs w:val="27"/>
+          <w:lang w:eastAsia="es-AR"/>
+        </w:rPr>
+        <w:t xml:space="preserve">Paso 4: Integración con </w:t>
+      </w:r>
+      <w:proofErr w:type="spellStart"/>
+      <w:r>
+        <w:rPr>
+          <w:rFonts w:ascii="Times New Roman" w:eastAsia="Times New Roman" w:hAnsi="Times New Roman" w:cs="Times New Roman"/>
+          <w:b/>
+          <w:bCs/>
+          <w:sz w:val="27"/>
+          <w:szCs w:val="27"/>
+          <w:lang w:eastAsia="es-AR"/>
+        </w:rPr>
+        <w:t>Docker</w:t>
+      </w:r>
+      <w:proofErr w:type="spellEnd"/>
+      <w:r>
+        <w:rPr>
+          <w:rFonts w:ascii="Times New Roman" w:eastAsia="Times New Roman" w:hAnsi="Times New Roman" w:cs="Times New Roman"/>
+          <w:b/>
+          <w:bCs/>
+          <w:sz w:val="27"/>
+          <w:szCs w:val="27"/>
+          <w:lang w:eastAsia="es-AR"/>
+        </w:rPr>
+        <w:t xml:space="preserve"> y AWS (Opcional)</w:t>
+      </w:r>
+    </w:p>
+    <w:p>
+      <w:pPr>
+        <w:numPr>
+          <w:ilvl w:val="0"/>
+          <w:numId w:val="14"/>
+        </w:numPr>
+        <w:spacing w:before="100" w:beforeAutospacing="1" w:after="100" w:afterAutospacing="1" w:line="240" w:lineRule="auto"/>
+        <w:rPr>
+          <w:rFonts w:ascii="Times New Roman" w:eastAsia="Times New Roman" w:hAnsi="Times New Roman" w:cs="Times New Roman"/>
+          <w:sz w:val="24"/>
+          <w:szCs w:val="24"/>
+          <w:lang w:eastAsia="es-AR"/>
+        </w:rPr>
+      </w:pPr>
+      <w:proofErr w:type="spellStart"/>
+      <w:r>
+        <w:rPr>
+          <w:rFonts w:ascii="Times New Roman" w:eastAsia="Times New Roman" w:hAnsi="Times New Roman" w:cs="Times New Roman"/>
+          <w:b/>
+          <w:bCs/>
+          <w:sz w:val="24"/>
+          <w:szCs w:val="24"/>
+          <w:lang w:eastAsia="es-AR"/>
+        </w:rPr>
+        <w:t>Dockerizar</w:t>
+      </w:r>
+      <w:proofErr w:type="spellEnd"/>
+      <w:r>
+        <w:rPr>
+          <w:rFonts w:ascii="Times New Roman" w:eastAsia="Times New Roman" w:hAnsi="Times New Roman" w:cs="Times New Roman"/>
+          <w:b/>
+          <w:bCs/>
+          <w:sz w:val="24"/>
+          <w:szCs w:val="24"/>
+          <w:lang w:eastAsia="es-AR"/>
+        </w:rPr>
+        <w:t xml:space="preserve"> la aplicación</w:t>
+      </w:r>
+      <w:r>
+        <w:rPr>
+          <w:rFonts w:ascii="Times New Roman" w:eastAsia="Times New Roman" w:hAnsi="Times New Roman" w:cs="Times New Roman"/>
+          <w:sz w:val="24"/>
+          <w:szCs w:val="24"/>
+          <w:lang w:eastAsia="es-AR"/>
+        </w:rPr>
+        <w:t xml:space="preserve"> (crear un </w:t>
+      </w:r>
+      <w:proofErr w:type="spellStart"/>
+      <w:r>
+        <w:rPr>
+          <w:rFonts w:ascii="Courier New" w:eastAsia="Times New Roman" w:hAnsi="Courier New" w:cs="Courier New"/>
+          <w:sz w:val="20"/>
+          <w:szCs w:val="20"/>
+          <w:lang w:eastAsia="es-AR"/>
+        </w:rPr>
+        <w:t>Dockerfile</w:t>
+      </w:r>
+      <w:proofErr w:type="spellEnd"/>
+      <w:r>
+        <w:rPr>
+          <w:rFonts w:ascii="Times New Roman" w:eastAsia="Times New Roman" w:hAnsi="Times New Roman" w:cs="Times New Roman"/>
+          <w:sz w:val="24"/>
+          <w:szCs w:val="24"/>
+          <w:lang w:eastAsia="es-AR"/>
+        </w:rPr>
+        <w:t xml:space="preserve"> y una </w:t>
+      </w:r>
+      <w:proofErr w:type="spellStart"/>
+      <w:r>
+        <w:rPr>
+          <w:rFonts w:ascii="Courier New" w:eastAsia="Times New Roman" w:hAnsi="Courier New" w:cs="Courier New"/>
+          <w:sz w:val="20"/>
+          <w:szCs w:val="20"/>
+          <w:lang w:eastAsia="es-AR"/>
+        </w:rPr>
+        <w:t>docker-compose.yml</w:t>
+      </w:r>
+      <w:proofErr w:type="spellEnd"/>
+      <w:r>
+        <w:rPr>
+          <w:rFonts w:ascii="Times New Roman" w:eastAsia="Times New Roman" w:hAnsi="Times New Roman" w:cs="Times New Roman"/>
+          <w:sz w:val="24"/>
+          <w:szCs w:val="24"/>
+          <w:lang w:eastAsia="es-AR"/>
+        </w:rPr>
+        <w:t>).</w:t>
+      </w:r>
+    </w:p>
+    <w:p>
+      <w:pPr>
+        <w:numPr>
+          <w:ilvl w:val="0"/>
+          <w:numId w:val="14"/>
+        </w:numPr>
+        <w:spacing w:before="100" w:beforeAutospacing="1" w:after="100" w:afterAutospacing="1" w:line="240" w:lineRule="auto"/>
+        <w:rPr>
+          <w:rFonts w:ascii="Times New Roman" w:eastAsia="Times New Roman" w:hAnsi="Times New Roman" w:cs="Times New Roman"/>
+          <w:sz w:val="24"/>
+          <w:szCs w:val="24"/>
+          <w:lang w:eastAsia="es-AR"/>
+        </w:rPr>
+      </w:pPr>
+      <w:r>
+        <w:rPr>
+          <w:rFonts w:ascii="Times New Roman" w:eastAsia="Times New Roman" w:hAnsi="Times New Roman" w:cs="Times New Roman"/>
+          <w:b/>
+          <w:bCs/>
+          <w:sz w:val="24"/>
+          <w:szCs w:val="24"/>
+          <w:lang w:eastAsia="es-AR"/>
+        </w:rPr>
+        <w:t>Configurar AWS EC2 o RDS</w:t>
+      </w:r>
+      <w:r>
+        <w:rPr>
+          <w:rFonts w:ascii="Times New Roman" w:eastAsia="Times New Roman" w:hAnsi="Times New Roman" w:cs="Times New Roman"/>
+          <w:sz w:val="24"/>
+          <w:szCs w:val="24"/>
+          <w:lang w:eastAsia="es-AR"/>
+        </w:rPr>
+        <w:t xml:space="preserve"> para la base de datos y el </w:t>
+      </w:r>
+      <w:proofErr w:type="spellStart"/>
+      <w:r>
+        <w:rPr>
+          <w:rFonts w:ascii="Times New Roman" w:eastAsia="Times New Roman" w:hAnsi="Times New Roman" w:cs="Times New Roman"/>
+          <w:sz w:val="24"/>
+          <w:szCs w:val="24"/>
+          <w:lang w:eastAsia="es-AR"/>
+        </w:rPr>
+        <w:t>backend</w:t>
+      </w:r>
+      <w:proofErr w:type="spellEnd"/>
+      <w:r>
+        <w:rPr>
+          <w:rFonts w:ascii="Times New Roman" w:eastAsia="Times New Roman" w:hAnsi="Times New Roman" w:cs="Times New Roman"/>
+          <w:sz w:val="24"/>
+          <w:szCs w:val="24"/>
+          <w:lang w:eastAsia="es-AR"/>
+        </w:rPr>
+        <w:t>.</w:t>
+      </w:r>
+    </w:p>
+    <w:p>
+      <w:pPr>
+        <w:numPr>
+          <w:ilvl w:val="0"/>
+          <w:numId w:val="14"/>
+        </w:numPr>
+        <w:spacing w:before="100" w:beforeAutospacing="1" w:after="100" w:afterAutospacing="1" w:line="240" w:lineRule="auto"/>
+        <w:rPr>
+          <w:rFonts w:ascii="Times New Roman" w:eastAsia="Times New Roman" w:hAnsi="Times New Roman" w:cs="Times New Roman"/>
+          <w:sz w:val="24"/>
+          <w:szCs w:val="24"/>
+          <w:lang w:eastAsia="es-AR"/>
+        </w:rPr>
+      </w:pPr>
+      <w:r>
+        <w:rPr>
+          <w:rFonts w:ascii="Times New Roman" w:eastAsia="Times New Roman" w:hAnsi="Times New Roman" w:cs="Times New Roman"/>
+          <w:b/>
+          <w:bCs/>
+          <w:sz w:val="24"/>
+          <w:szCs w:val="24"/>
+          <w:lang w:eastAsia="es-AR"/>
+        </w:rPr>
+        <w:t>Desplegar la aplicación en la nube</w:t>
+      </w:r>
+      <w:r>
+        <w:rPr>
+          <w:rFonts w:ascii="Times New Roman" w:eastAsia="Times New Roman" w:hAnsi="Times New Roman" w:cs="Times New Roman"/>
+          <w:sz w:val="24"/>
+          <w:szCs w:val="24"/>
+          <w:lang w:eastAsia="es-AR"/>
+        </w:rPr>
+        <w:t xml:space="preserve"> utilizando AWS </w:t>
+      </w:r>
+      <w:proofErr w:type="spellStart"/>
+      <w:r>
+        <w:rPr>
+          <w:rFonts w:ascii="Times New Roman" w:eastAsia="Times New Roman" w:hAnsi="Times New Roman" w:cs="Times New Roman"/>
+          <w:sz w:val="24"/>
+          <w:szCs w:val="24"/>
+          <w:lang w:eastAsia="es-AR"/>
+        </w:rPr>
+        <w:t>Elastic</w:t>
+      </w:r>
+      <w:proofErr w:type="spellEnd"/>
+      <w:r>
+        <w:rPr>
+          <w:rFonts w:ascii="Times New Roman" w:eastAsia="Times New Roman" w:hAnsi="Times New Roman" w:cs="Times New Roman"/>
+          <w:sz w:val="24"/>
+          <w:szCs w:val="24"/>
+          <w:lang w:eastAsia="es-AR"/>
+        </w:rPr>
+        <w:t xml:space="preserve"> </w:t>
+      </w:r>
+      <w:proofErr w:type="spellStart"/>
+      <w:r>
+        <w:rPr>
+          <w:rFonts w:ascii="Times New Roman" w:eastAsia="Times New Roman" w:hAnsi="Times New Roman" w:cs="Times New Roman"/>
+          <w:sz w:val="24"/>
+          <w:szCs w:val="24"/>
+          <w:lang w:eastAsia="es-AR"/>
+        </w:rPr>
+        <w:t>Beanstalk</w:t>
+      </w:r>
+      <w:proofErr w:type="spellEnd"/>
+      <w:r>
+        <w:rPr>
+          <w:rFonts w:ascii="Times New Roman" w:eastAsia="Times New Roman" w:hAnsi="Times New Roman" w:cs="Times New Roman"/>
+          <w:sz w:val="24"/>
+          <w:szCs w:val="24"/>
+          <w:lang w:eastAsia="es-AR"/>
+        </w:rPr>
+        <w:t xml:space="preserve"> o </w:t>
+      </w:r>
+      <w:proofErr w:type="spellStart"/>
+      <w:r>
+        <w:rPr>
+          <w:rFonts w:ascii="Times New Roman" w:eastAsia="Times New Roman" w:hAnsi="Times New Roman" w:cs="Times New Roman"/>
+          <w:sz w:val="24"/>
+          <w:szCs w:val="24"/>
+          <w:lang w:eastAsia="es-AR"/>
+        </w:rPr>
+        <w:t>Fargate</w:t>
+      </w:r>
+      <w:proofErr w:type="spellEnd"/>
+      <w:r>
+        <w:rPr>
+          <w:rFonts w:ascii="Times New Roman" w:eastAsia="Times New Roman" w:hAnsi="Times New Roman" w:cs="Times New Roman"/>
+          <w:sz w:val="24"/>
+          <w:szCs w:val="24"/>
+          <w:lang w:eastAsia="es-AR"/>
+        </w:rPr>
+        <w:t>.</w:t>
+      </w:r>
+    </w:p>
+    <w:p>
       <w:bookmarkStart w:id="0" w:name="_GoBack"/>
       <w:bookmarkEnd w:id="0"/>
-      <w:r>
-        <w:rPr>
-          <w:b/>
-          <w:bCs/>
-        </w:rPr>
-        <w:lastRenderedPageBreak/>
-        <w:t>2.3 Funcionalidades Generales</w:t>
-      </w:r>
-    </w:p>
-    <w:p>
-      <w:pPr>
-        <w:numPr>
-          <w:ilvl w:val="0"/>
-          <w:numId w:val="3"/>
-        </w:numPr>
-      </w:pPr>
-      <w:r>
-        <w:rPr>
-          <w:b/>
-          <w:bCs/>
-        </w:rPr>
-        <w:t>Interfaz Responsiva:</w:t>
-      </w:r>
-    </w:p>
-    <w:p>
-      <w:pPr>
-        <w:numPr>
-          <w:ilvl w:val="1"/>
-          <w:numId w:val="3"/>
-        </w:numPr>
-      </w:pPr>
-      <w:r>
-        <w:t>Diseño adaptable para dispositivos móviles y escritorio.</w:t>
-      </w:r>
-    </w:p>
-    <w:p>
-      <w:pPr>
-        <w:numPr>
-          <w:ilvl w:val="0"/>
-          <w:numId w:val="3"/>
-        </w:numPr>
-      </w:pPr>
-      <w:r>
-        <w:rPr>
-          <w:b/>
-          <w:bCs/>
-        </w:rPr>
-        <w:t>Gestión de Base de Datos:</w:t>
-      </w:r>
-    </w:p>
-    <w:p>
-      <w:pPr>
-        <w:numPr>
-          <w:ilvl w:val="1"/>
-          <w:numId w:val="3"/>
-        </w:numPr>
-      </w:pPr>
-      <w:r>
-        <w:t>Almacenamiento seguro de los turnos y sus datos asociados.</w:t>
-      </w:r>
-    </w:p>
-    <w:p>
-      <w:pPr>
-        <w:numPr>
-          <w:ilvl w:val="0"/>
-          <w:numId w:val="3"/>
-        </w:numPr>
-      </w:pPr>
-      <w:r>
-        <w:rPr>
-          <w:b/>
-          <w:bCs/>
-        </w:rPr>
-        <w:t>Seguridad y Privacidad:</w:t>
-      </w:r>
-    </w:p>
-    <w:p>
-      <w:pPr>
-        <w:numPr>
-          <w:ilvl w:val="1"/>
-          <w:numId w:val="3"/>
-        </w:numPr>
-      </w:pPr>
-      <w:r>
-        <w:t>Validación de datos en formularios.</w:t>
-      </w:r>
-    </w:p>
-    <w:p>
-      <w:pPr>
-        <w:numPr>
-          <w:ilvl w:val="1"/>
-          <w:numId w:val="3"/>
-        </w:numPr>
-      </w:pPr>
-      <w:r>
-        <w:t>Acceso restringido para el administrador mediante autenticación.</w:t>
-      </w:r>
-    </w:p>
-    <w:p>
-      <w:pPr>
-        <w:rPr>
-          <w:b/>
-          <w:bCs/>
-        </w:rPr>
-      </w:pPr>
-      <w:r>
-        <w:rPr>
-          <w:b/>
-          <w:bCs/>
-        </w:rPr>
-        <w:t xml:space="preserve">3. </w:t>
-      </w:r>
-      <w:r>
-        <w:rPr>
-          <w:b/>
-          <w:bCs/>
-        </w:rPr>
-        <w:t xml:space="preserve"> Diagrama de Flujo</w:t>
-      </w:r>
-    </w:p>
-    <w:p>
-      <w:pPr>
-        <w:rPr>
-          <w:b/>
-          <w:bCs/>
-        </w:rPr>
-      </w:pPr>
-      <w:r>
-        <w:rPr>
-          <w:b/>
-          <w:bCs/>
-        </w:rPr>
-        <w:t>3.1  Proceso de Solicitud de Turno</w:t>
-      </w:r>
-    </w:p>
-    <w:p>
-      <w:pPr>
-        <w:numPr>
-          <w:ilvl w:val="0"/>
-          <w:numId w:val="4"/>
-        </w:numPr>
-      </w:pPr>
-      <w:r>
-        <w:t>El usuario ingresa a la web.</w:t>
-      </w:r>
-    </w:p>
-    <w:p>
-      <w:pPr>
-        <w:numPr>
-          <w:ilvl w:val="0"/>
-          <w:numId w:val="4"/>
-        </w:numPr>
-      </w:pPr>
-      <w:r>
-        <w:t>Completa el formulario con sus datos.</w:t>
-      </w:r>
-    </w:p>
-    <w:p>
-      <w:pPr>
-        <w:numPr>
-          <w:ilvl w:val="0"/>
-          <w:numId w:val="4"/>
-        </w:numPr>
-      </w:pPr>
-      <w:r>
-        <w:t>Envía la solicitud.</w:t>
-      </w:r>
-    </w:p>
-    <w:p>
-      <w:pPr>
-        <w:numPr>
-          <w:ilvl w:val="0"/>
-          <w:numId w:val="4"/>
-        </w:numPr>
-      </w:pPr>
-      <w:r>
-        <w:t>El sistema almacena el turno en la base de datos.</w:t>
-      </w:r>
-    </w:p>
-    <w:p>
-      <w:pPr>
-        <w:numPr>
-          <w:ilvl w:val="0"/>
-          <w:numId w:val="4"/>
-        </w:numPr>
-      </w:pPr>
-      <w:r>
-        <w:t>Se muestra un mensaje de confirmación con el estado del turno.</w:t>
-      </w:r>
-    </w:p>
-    <w:p>
-      <w:pPr>
-        <w:numPr>
-          <w:ilvl w:val="0"/>
-          <w:numId w:val="4"/>
-        </w:numPr>
-      </w:pPr>
-      <w:r>
-        <w:t>El usuario puede consultar su turno posteriormente.</w:t>
-      </w:r>
-    </w:p>
-    <w:p>
-      <w:pPr>
-        <w:rPr>
-          <w:b/>
-          <w:bCs/>
-        </w:rPr>
-      </w:pPr>
-      <w:r>
-        <w:rPr>
-          <w:b/>
-          <w:bCs/>
-        </w:rPr>
-        <w:t>3.2  Proceso de Gestión de Turnos (Administrador)</w:t>
-      </w:r>
-    </w:p>
-    <w:p>
-      <w:pPr>
-        <w:numPr>
-          <w:ilvl w:val="0"/>
-          <w:numId w:val="5"/>
-        </w:numPr>
-      </w:pPr>
-      <w:r>
-        <w:t>El administrador accede al panel de control.</w:t>
-      </w:r>
-    </w:p>
-    <w:p>
-      <w:pPr>
-        <w:numPr>
-          <w:ilvl w:val="0"/>
-          <w:numId w:val="5"/>
-        </w:numPr>
-      </w:pPr>
-      <w:r>
-        <w:t>Visualiza la lista de turnos registrados.</w:t>
-      </w:r>
-    </w:p>
-    <w:p>
-      <w:pPr>
-        <w:numPr>
-          <w:ilvl w:val="0"/>
-          <w:numId w:val="5"/>
-        </w:numPr>
-      </w:pPr>
-      <w:r>
-        <w:t>Cambia el estado de un turno si es necesario.</w:t>
-      </w:r>
-    </w:p>
-    <w:p>
-      <w:pPr>
-        <w:numPr>
-          <w:ilvl w:val="0"/>
-          <w:numId w:val="5"/>
-        </w:numPr>
-      </w:pPr>
-      <w:r>
-        <w:t>El sistema envía automáticamente una notificación al cliente con la actualización.</w:t>
-      </w:r>
-    </w:p>
-    <w:p>
-      <w:pPr>
-        <w:rPr>
-          <w:b/>
-          <w:bCs/>
-        </w:rPr>
-      </w:pPr>
-      <w:r>
-        <w:rPr>
-          <w:b/>
-          <w:bCs/>
-        </w:rPr>
-        <w:t>4.  Próximos Pasos</w:t>
-      </w:r>
-    </w:p>
-    <w:p>
-      <w:pPr>
-        <w:rPr>
-          <w:rFonts w:ascii="Calibri" w:hAnsi="Calibri" w:cs="Calibri"/>
-        </w:rPr>
-      </w:pPr>
-      <w:r>
-        <w:t xml:space="preserve">Diseñar las pantallas principales de la interfaz. </w:t>
-      </w:r>
-    </w:p>
-    <w:p>
-      <w:pPr>
-        <w:rPr>
-          <w:rFonts w:ascii="Calibri" w:hAnsi="Calibri" w:cs="Calibri"/>
-        </w:rPr>
-      </w:pPr>
-      <w:r>
-        <w:t xml:space="preserve">Definir la estructura de la base de datos. </w:t>
-      </w:r>
-    </w:p>
-    <w:p>
-      <w:r>
-        <w:t>I</w:t>
-      </w:r>
-      <w:r>
-        <w:t>mplementar el sistema de autenticaci</w:t>
-      </w:r>
-      <w:r>
-        <w:rPr>
-          <w:rFonts w:ascii="Calibri" w:hAnsi="Calibri" w:cs="Calibri"/>
-        </w:rPr>
-        <w:t>ó</w:t>
-      </w:r>
-      <w:r>
-        <w:t>n para el administrador.</w:t>
-      </w:r>
-    </w:p>
-    <w:p/>
+    </w:p>
     <w:sectPr>
       <w:pgSz w:w="11906" w:h="16838" w:code="9"/>
       <w:pgMar w:top="2098" w:right="720" w:bottom="720" w:left="720" w:header="709" w:footer="709" w:gutter="0"/>
@@ -629,6 +3336,530 @@
 <file path=word/numbering.xml><?xml version="1.0" encoding="utf-8"?>
 <w:numbering xmlns:wpc="http://schemas.microsoft.com/office/word/2010/wordprocessingCanvas" xmlns:mc="http://schemas.openxmlformats.org/markup-compatibility/2006" xmlns:o="urn:schemas-microsoft-com:office:office" xmlns:r="http://schemas.openxmlformats.org/officeDocument/2006/relationships" xmlns:m="http://schemas.openxmlformats.org/officeDocument/2006/math" xmlns:v="urn:schemas-microsoft-com:vml" xmlns:wp14="http://schemas.microsoft.com/office/word/2010/wordprocessingDrawing" xmlns:wp="http://schemas.openxmlformats.org/drawingml/2006/wordprocessingDrawing" xmlns:w10="urn:schemas-microsoft-com:office:word" xmlns:w="http://schemas.openxmlformats.org/wordprocessingml/2006/main" xmlns:w14="http://schemas.microsoft.com/office/word/2010/wordml" xmlns:wpg="http://schemas.microsoft.com/office/word/2010/wordprocessingGroup" xmlns:wpi="http://schemas.microsoft.com/office/word/2010/wordprocessingInk" xmlns:wne="http://schemas.microsoft.com/office/word/2006/wordml" xmlns:wps="http://schemas.microsoft.com/office/word/2010/wordprocessingShape" mc:Ignorable="w14 wp14">
   <w:abstractNum w:abstractNumId="0">
+    <w:nsid w:val="06D2484B"/>
+    <w:multiLevelType w:val="multilevel"/>
+    <w:tmpl w:val="3E5E11A8"/>
+    <w:lvl w:ilvl="0">
+      <w:start w:val="1"/>
+      <w:numFmt w:val="decimal"/>
+      <w:lvlText w:val="%1."/>
+      <w:lvlJc w:val="left"/>
+      <w:pPr>
+        <w:tabs>
+          <w:tab w:val="num" w:pos="720"/>
+        </w:tabs>
+        <w:ind w:left="720" w:hanging="360"/>
+      </w:pPr>
+    </w:lvl>
+    <w:lvl w:ilvl="1" w:tentative="1">
+      <w:start w:val="1"/>
+      <w:numFmt w:val="decimal"/>
+      <w:lvlText w:val="%2."/>
+      <w:lvlJc w:val="left"/>
+      <w:pPr>
+        <w:tabs>
+          <w:tab w:val="num" w:pos="1440"/>
+        </w:tabs>
+        <w:ind w:left="1440" w:hanging="360"/>
+      </w:pPr>
+    </w:lvl>
+    <w:lvl w:ilvl="2" w:tentative="1">
+      <w:start w:val="1"/>
+      <w:numFmt w:val="decimal"/>
+      <w:lvlText w:val="%3."/>
+      <w:lvlJc w:val="left"/>
+      <w:pPr>
+        <w:tabs>
+          <w:tab w:val="num" w:pos="2160"/>
+        </w:tabs>
+        <w:ind w:left="2160" w:hanging="360"/>
+      </w:pPr>
+    </w:lvl>
+    <w:lvl w:ilvl="3" w:tentative="1">
+      <w:start w:val="1"/>
+      <w:numFmt w:val="decimal"/>
+      <w:lvlText w:val="%4."/>
+      <w:lvlJc w:val="left"/>
+      <w:pPr>
+        <w:tabs>
+          <w:tab w:val="num" w:pos="2880"/>
+        </w:tabs>
+        <w:ind w:left="2880" w:hanging="360"/>
+      </w:pPr>
+    </w:lvl>
+    <w:lvl w:ilvl="4" w:tentative="1">
+      <w:start w:val="1"/>
+      <w:numFmt w:val="decimal"/>
+      <w:lvlText w:val="%5."/>
+      <w:lvlJc w:val="left"/>
+      <w:pPr>
+        <w:tabs>
+          <w:tab w:val="num" w:pos="3600"/>
+        </w:tabs>
+        <w:ind w:left="3600" w:hanging="360"/>
+      </w:pPr>
+    </w:lvl>
+    <w:lvl w:ilvl="5" w:tentative="1">
+      <w:start w:val="1"/>
+      <w:numFmt w:val="decimal"/>
+      <w:lvlText w:val="%6."/>
+      <w:lvlJc w:val="left"/>
+      <w:pPr>
+        <w:tabs>
+          <w:tab w:val="num" w:pos="4320"/>
+        </w:tabs>
+        <w:ind w:left="4320" w:hanging="360"/>
+      </w:pPr>
+    </w:lvl>
+    <w:lvl w:ilvl="6" w:tentative="1">
+      <w:start w:val="1"/>
+      <w:numFmt w:val="decimal"/>
+      <w:lvlText w:val="%7."/>
+      <w:lvlJc w:val="left"/>
+      <w:pPr>
+        <w:tabs>
+          <w:tab w:val="num" w:pos="5040"/>
+        </w:tabs>
+        <w:ind w:left="5040" w:hanging="360"/>
+      </w:pPr>
+    </w:lvl>
+    <w:lvl w:ilvl="7" w:tentative="1">
+      <w:start w:val="1"/>
+      <w:numFmt w:val="decimal"/>
+      <w:lvlText w:val="%8."/>
+      <w:lvlJc w:val="left"/>
+      <w:pPr>
+        <w:tabs>
+          <w:tab w:val="num" w:pos="5760"/>
+        </w:tabs>
+        <w:ind w:left="5760" w:hanging="360"/>
+      </w:pPr>
+    </w:lvl>
+    <w:lvl w:ilvl="8" w:tentative="1">
+      <w:start w:val="1"/>
+      <w:numFmt w:val="decimal"/>
+      <w:lvlText w:val="%9."/>
+      <w:lvlJc w:val="left"/>
+      <w:pPr>
+        <w:tabs>
+          <w:tab w:val="num" w:pos="6480"/>
+        </w:tabs>
+        <w:ind w:left="6480" w:hanging="360"/>
+      </w:pPr>
+    </w:lvl>
+  </w:abstractNum>
+  <w:abstractNum w:abstractNumId="1">
+    <w:nsid w:val="0AC96535"/>
+    <w:multiLevelType w:val="multilevel"/>
+    <w:tmpl w:val="BCE88154"/>
+    <w:lvl w:ilvl="0">
+      <w:start w:val="1"/>
+      <w:numFmt w:val="bullet"/>
+      <w:lvlText w:val=""/>
+      <w:lvlJc w:val="left"/>
+      <w:pPr>
+        <w:tabs>
+          <w:tab w:val="num" w:pos="720"/>
+        </w:tabs>
+        <w:ind w:left="720" w:hanging="360"/>
+      </w:pPr>
+      <w:rPr>
+        <w:rFonts w:ascii="Symbol" w:hAnsi="Symbol" w:hint="default"/>
+        <w:sz w:val="20"/>
+      </w:rPr>
+    </w:lvl>
+    <w:lvl w:ilvl="1" w:tentative="1">
+      <w:start w:val="1"/>
+      <w:numFmt w:val="bullet"/>
+      <w:lvlText w:val="o"/>
+      <w:lvlJc w:val="left"/>
+      <w:pPr>
+        <w:tabs>
+          <w:tab w:val="num" w:pos="1440"/>
+        </w:tabs>
+        <w:ind w:left="1440" w:hanging="360"/>
+      </w:pPr>
+      <w:rPr>
+        <w:rFonts w:ascii="Courier New" w:hAnsi="Courier New" w:hint="default"/>
+        <w:sz w:val="20"/>
+      </w:rPr>
+    </w:lvl>
+    <w:lvl w:ilvl="2" w:tentative="1">
+      <w:start w:val="1"/>
+      <w:numFmt w:val="bullet"/>
+      <w:lvlText w:val=""/>
+      <w:lvlJc w:val="left"/>
+      <w:pPr>
+        <w:tabs>
+          <w:tab w:val="num" w:pos="2160"/>
+        </w:tabs>
+        <w:ind w:left="2160" w:hanging="360"/>
+      </w:pPr>
+      <w:rPr>
+        <w:rFonts w:ascii="Wingdings" w:hAnsi="Wingdings" w:hint="default"/>
+        <w:sz w:val="20"/>
+      </w:rPr>
+    </w:lvl>
+    <w:lvl w:ilvl="3" w:tentative="1">
+      <w:start w:val="1"/>
+      <w:numFmt w:val="bullet"/>
+      <w:lvlText w:val=""/>
+      <w:lvlJc w:val="left"/>
+      <w:pPr>
+        <w:tabs>
+          <w:tab w:val="num" w:pos="2880"/>
+        </w:tabs>
+        <w:ind w:left="2880" w:hanging="360"/>
+      </w:pPr>
+      <w:rPr>
+        <w:rFonts w:ascii="Wingdings" w:hAnsi="Wingdings" w:hint="default"/>
+        <w:sz w:val="20"/>
+      </w:rPr>
+    </w:lvl>
+    <w:lvl w:ilvl="4" w:tentative="1">
+      <w:start w:val="1"/>
+      <w:numFmt w:val="bullet"/>
+      <w:lvlText w:val=""/>
+      <w:lvlJc w:val="left"/>
+      <w:pPr>
+        <w:tabs>
+          <w:tab w:val="num" w:pos="3600"/>
+        </w:tabs>
+        <w:ind w:left="3600" w:hanging="360"/>
+      </w:pPr>
+      <w:rPr>
+        <w:rFonts w:ascii="Wingdings" w:hAnsi="Wingdings" w:hint="default"/>
+        <w:sz w:val="20"/>
+      </w:rPr>
+    </w:lvl>
+    <w:lvl w:ilvl="5" w:tentative="1">
+      <w:start w:val="1"/>
+      <w:numFmt w:val="bullet"/>
+      <w:lvlText w:val=""/>
+      <w:lvlJc w:val="left"/>
+      <w:pPr>
+        <w:tabs>
+          <w:tab w:val="num" w:pos="4320"/>
+        </w:tabs>
+        <w:ind w:left="4320" w:hanging="360"/>
+      </w:pPr>
+      <w:rPr>
+        <w:rFonts w:ascii="Wingdings" w:hAnsi="Wingdings" w:hint="default"/>
+        <w:sz w:val="20"/>
+      </w:rPr>
+    </w:lvl>
+    <w:lvl w:ilvl="6" w:tentative="1">
+      <w:start w:val="1"/>
+      <w:numFmt w:val="bullet"/>
+      <w:lvlText w:val=""/>
+      <w:lvlJc w:val="left"/>
+      <w:pPr>
+        <w:tabs>
+          <w:tab w:val="num" w:pos="5040"/>
+        </w:tabs>
+        <w:ind w:left="5040" w:hanging="360"/>
+      </w:pPr>
+      <w:rPr>
+        <w:rFonts w:ascii="Wingdings" w:hAnsi="Wingdings" w:hint="default"/>
+        <w:sz w:val="20"/>
+      </w:rPr>
+    </w:lvl>
+    <w:lvl w:ilvl="7" w:tentative="1">
+      <w:start w:val="1"/>
+      <w:numFmt w:val="bullet"/>
+      <w:lvlText w:val=""/>
+      <w:lvlJc w:val="left"/>
+      <w:pPr>
+        <w:tabs>
+          <w:tab w:val="num" w:pos="5760"/>
+        </w:tabs>
+        <w:ind w:left="5760" w:hanging="360"/>
+      </w:pPr>
+      <w:rPr>
+        <w:rFonts w:ascii="Wingdings" w:hAnsi="Wingdings" w:hint="default"/>
+        <w:sz w:val="20"/>
+      </w:rPr>
+    </w:lvl>
+    <w:lvl w:ilvl="8" w:tentative="1">
+      <w:start w:val="1"/>
+      <w:numFmt w:val="bullet"/>
+      <w:lvlText w:val=""/>
+      <w:lvlJc w:val="left"/>
+      <w:pPr>
+        <w:tabs>
+          <w:tab w:val="num" w:pos="6480"/>
+        </w:tabs>
+        <w:ind w:left="6480" w:hanging="360"/>
+      </w:pPr>
+      <w:rPr>
+        <w:rFonts w:ascii="Wingdings" w:hAnsi="Wingdings" w:hint="default"/>
+        <w:sz w:val="20"/>
+      </w:rPr>
+    </w:lvl>
+  </w:abstractNum>
+  <w:abstractNum w:abstractNumId="2">
+    <w:nsid w:val="10A963CC"/>
+    <w:multiLevelType w:val="multilevel"/>
+    <w:tmpl w:val="8A182D80"/>
+    <w:lvl w:ilvl="0">
+      <w:start w:val="1"/>
+      <w:numFmt w:val="bullet"/>
+      <w:lvlText w:val=""/>
+      <w:lvlJc w:val="left"/>
+      <w:pPr>
+        <w:tabs>
+          <w:tab w:val="num" w:pos="720"/>
+        </w:tabs>
+        <w:ind w:left="720" w:hanging="360"/>
+      </w:pPr>
+      <w:rPr>
+        <w:rFonts w:ascii="Symbol" w:hAnsi="Symbol" w:hint="default"/>
+        <w:sz w:val="20"/>
+      </w:rPr>
+    </w:lvl>
+    <w:lvl w:ilvl="1" w:tentative="1">
+      <w:start w:val="1"/>
+      <w:numFmt w:val="bullet"/>
+      <w:lvlText w:val="o"/>
+      <w:lvlJc w:val="left"/>
+      <w:pPr>
+        <w:tabs>
+          <w:tab w:val="num" w:pos="1440"/>
+        </w:tabs>
+        <w:ind w:left="1440" w:hanging="360"/>
+      </w:pPr>
+      <w:rPr>
+        <w:rFonts w:ascii="Courier New" w:hAnsi="Courier New" w:hint="default"/>
+        <w:sz w:val="20"/>
+      </w:rPr>
+    </w:lvl>
+    <w:lvl w:ilvl="2" w:tentative="1">
+      <w:start w:val="1"/>
+      <w:numFmt w:val="bullet"/>
+      <w:lvlText w:val=""/>
+      <w:lvlJc w:val="left"/>
+      <w:pPr>
+        <w:tabs>
+          <w:tab w:val="num" w:pos="2160"/>
+        </w:tabs>
+        <w:ind w:left="2160" w:hanging="360"/>
+      </w:pPr>
+      <w:rPr>
+        <w:rFonts w:ascii="Wingdings" w:hAnsi="Wingdings" w:hint="default"/>
+        <w:sz w:val="20"/>
+      </w:rPr>
+    </w:lvl>
+    <w:lvl w:ilvl="3" w:tentative="1">
+      <w:start w:val="1"/>
+      <w:numFmt w:val="bullet"/>
+      <w:lvlText w:val=""/>
+      <w:lvlJc w:val="left"/>
+      <w:pPr>
+        <w:tabs>
+          <w:tab w:val="num" w:pos="2880"/>
+        </w:tabs>
+        <w:ind w:left="2880" w:hanging="360"/>
+      </w:pPr>
+      <w:rPr>
+        <w:rFonts w:ascii="Wingdings" w:hAnsi="Wingdings" w:hint="default"/>
+        <w:sz w:val="20"/>
+      </w:rPr>
+    </w:lvl>
+    <w:lvl w:ilvl="4" w:tentative="1">
+      <w:start w:val="1"/>
+      <w:numFmt w:val="bullet"/>
+      <w:lvlText w:val=""/>
+      <w:lvlJc w:val="left"/>
+      <w:pPr>
+        <w:tabs>
+          <w:tab w:val="num" w:pos="3600"/>
+        </w:tabs>
+        <w:ind w:left="3600" w:hanging="360"/>
+      </w:pPr>
+      <w:rPr>
+        <w:rFonts w:ascii="Wingdings" w:hAnsi="Wingdings" w:hint="default"/>
+        <w:sz w:val="20"/>
+      </w:rPr>
+    </w:lvl>
+    <w:lvl w:ilvl="5" w:tentative="1">
+      <w:start w:val="1"/>
+      <w:numFmt w:val="bullet"/>
+      <w:lvlText w:val=""/>
+      <w:lvlJc w:val="left"/>
+      <w:pPr>
+        <w:tabs>
+          <w:tab w:val="num" w:pos="4320"/>
+        </w:tabs>
+        <w:ind w:left="4320" w:hanging="360"/>
+      </w:pPr>
+      <w:rPr>
+        <w:rFonts w:ascii="Wingdings" w:hAnsi="Wingdings" w:hint="default"/>
+        <w:sz w:val="20"/>
+      </w:rPr>
+    </w:lvl>
+    <w:lvl w:ilvl="6" w:tentative="1">
+      <w:start w:val="1"/>
+      <w:numFmt w:val="bullet"/>
+      <w:lvlText w:val=""/>
+      <w:lvlJc w:val="left"/>
+      <w:pPr>
+        <w:tabs>
+          <w:tab w:val="num" w:pos="5040"/>
+        </w:tabs>
+        <w:ind w:left="5040" w:hanging="360"/>
+      </w:pPr>
+      <w:rPr>
+        <w:rFonts w:ascii="Wingdings" w:hAnsi="Wingdings" w:hint="default"/>
+        <w:sz w:val="20"/>
+      </w:rPr>
+    </w:lvl>
+    <w:lvl w:ilvl="7" w:tentative="1">
+      <w:start w:val="1"/>
+      <w:numFmt w:val="bullet"/>
+      <w:lvlText w:val=""/>
+      <w:lvlJc w:val="left"/>
+      <w:pPr>
+        <w:tabs>
+          <w:tab w:val="num" w:pos="5760"/>
+        </w:tabs>
+        <w:ind w:left="5760" w:hanging="360"/>
+      </w:pPr>
+      <w:rPr>
+        <w:rFonts w:ascii="Wingdings" w:hAnsi="Wingdings" w:hint="default"/>
+        <w:sz w:val="20"/>
+      </w:rPr>
+    </w:lvl>
+    <w:lvl w:ilvl="8" w:tentative="1">
+      <w:start w:val="1"/>
+      <w:numFmt w:val="bullet"/>
+      <w:lvlText w:val=""/>
+      <w:lvlJc w:val="left"/>
+      <w:pPr>
+        <w:tabs>
+          <w:tab w:val="num" w:pos="6480"/>
+        </w:tabs>
+        <w:ind w:left="6480" w:hanging="360"/>
+      </w:pPr>
+      <w:rPr>
+        <w:rFonts w:ascii="Wingdings" w:hAnsi="Wingdings" w:hint="default"/>
+        <w:sz w:val="20"/>
+      </w:rPr>
+    </w:lvl>
+  </w:abstractNum>
+  <w:abstractNum w:abstractNumId="3">
+    <w:nsid w:val="1A53175F"/>
+    <w:multiLevelType w:val="multilevel"/>
+    <w:tmpl w:val="A1C0C04C"/>
+    <w:lvl w:ilvl="0">
+      <w:start w:val="1"/>
+      <w:numFmt w:val="decimal"/>
+      <w:lvlText w:val="%1."/>
+      <w:lvlJc w:val="left"/>
+      <w:pPr>
+        <w:tabs>
+          <w:tab w:val="num" w:pos="720"/>
+        </w:tabs>
+        <w:ind w:left="720" w:hanging="360"/>
+      </w:pPr>
+    </w:lvl>
+    <w:lvl w:ilvl="1" w:tentative="1">
+      <w:start w:val="1"/>
+      <w:numFmt w:val="decimal"/>
+      <w:lvlText w:val="%2."/>
+      <w:lvlJc w:val="left"/>
+      <w:pPr>
+        <w:tabs>
+          <w:tab w:val="num" w:pos="1440"/>
+        </w:tabs>
+        <w:ind w:left="1440" w:hanging="360"/>
+      </w:pPr>
+    </w:lvl>
+    <w:lvl w:ilvl="2" w:tentative="1">
+      <w:start w:val="1"/>
+      <w:numFmt w:val="decimal"/>
+      <w:lvlText w:val="%3."/>
+      <w:lvlJc w:val="left"/>
+      <w:pPr>
+        <w:tabs>
+          <w:tab w:val="num" w:pos="2160"/>
+        </w:tabs>
+        <w:ind w:left="2160" w:hanging="360"/>
+      </w:pPr>
+    </w:lvl>
+    <w:lvl w:ilvl="3" w:tentative="1">
+      <w:start w:val="1"/>
+      <w:numFmt w:val="decimal"/>
+      <w:lvlText w:val="%4."/>
+      <w:lvlJc w:val="left"/>
+      <w:pPr>
+        <w:tabs>
+          <w:tab w:val="num" w:pos="2880"/>
+        </w:tabs>
+        <w:ind w:left="2880" w:hanging="360"/>
+      </w:pPr>
+    </w:lvl>
+    <w:lvl w:ilvl="4" w:tentative="1">
+      <w:start w:val="1"/>
+      <w:numFmt w:val="decimal"/>
+      <w:lvlText w:val="%5."/>
+      <w:lvlJc w:val="left"/>
+      <w:pPr>
+        <w:tabs>
+          <w:tab w:val="num" w:pos="3600"/>
+        </w:tabs>
+        <w:ind w:left="3600" w:hanging="360"/>
+      </w:pPr>
+    </w:lvl>
+    <w:lvl w:ilvl="5" w:tentative="1">
+      <w:start w:val="1"/>
+      <w:numFmt w:val="decimal"/>
+      <w:lvlText w:val="%6."/>
+      <w:lvlJc w:val="left"/>
+      <w:pPr>
+        <w:tabs>
+          <w:tab w:val="num" w:pos="4320"/>
+        </w:tabs>
+        <w:ind w:left="4320" w:hanging="360"/>
+      </w:pPr>
+    </w:lvl>
+    <w:lvl w:ilvl="6" w:tentative="1">
+      <w:start w:val="1"/>
+      <w:numFmt w:val="decimal"/>
+      <w:lvlText w:val="%7."/>
+      <w:lvlJc w:val="left"/>
+      <w:pPr>
+        <w:tabs>
+          <w:tab w:val="num" w:pos="5040"/>
+        </w:tabs>
+        <w:ind w:left="5040" w:hanging="360"/>
+      </w:pPr>
+    </w:lvl>
+    <w:lvl w:ilvl="7" w:tentative="1">
+      <w:start w:val="1"/>
+      <w:numFmt w:val="decimal"/>
+      <w:lvlText w:val="%8."/>
+      <w:lvlJc w:val="left"/>
+      <w:pPr>
+        <w:tabs>
+          <w:tab w:val="num" w:pos="5760"/>
+        </w:tabs>
+        <w:ind w:left="5760" w:hanging="360"/>
+      </w:pPr>
+    </w:lvl>
+    <w:lvl w:ilvl="8" w:tentative="1">
+      <w:start w:val="1"/>
+      <w:numFmt w:val="decimal"/>
+      <w:lvlText w:val="%9."/>
+      <w:lvlJc w:val="left"/>
+      <w:pPr>
+        <w:tabs>
+          <w:tab w:val="num" w:pos="6480"/>
+        </w:tabs>
+        <w:ind w:left="6480" w:hanging="360"/>
+      </w:pPr>
+    </w:lvl>
+  </w:abstractNum>
+  <w:abstractNum w:abstractNumId="4">
     <w:nsid w:val="37946107"/>
     <w:multiLevelType w:val="multilevel"/>
     <w:tmpl w:val="07CC9360"/>
@@ -741,7 +3972,7 @@
       </w:pPr>
     </w:lvl>
   </w:abstractNum>
-  <w:abstractNum w:abstractNumId="1">
+  <w:abstractNum w:abstractNumId="5">
     <w:nsid w:val="3C375927"/>
     <w:multiLevelType w:val="multilevel"/>
     <w:tmpl w:val="F58815CC"/>
@@ -890,7 +4121,7 @@
       </w:rPr>
     </w:lvl>
   </w:abstractNum>
-  <w:abstractNum w:abstractNumId="2">
+  <w:abstractNum w:abstractNumId="6">
     <w:nsid w:val="3FBA107A"/>
     <w:multiLevelType w:val="multilevel"/>
     <w:tmpl w:val="AD0415CA"/>
@@ -1003,7 +4234,422 @@
       </w:pPr>
     </w:lvl>
   </w:abstractNum>
-  <w:abstractNum w:abstractNumId="3">
+  <w:abstractNum w:abstractNumId="7">
+    <w:nsid w:val="4D7D7C9A"/>
+    <w:multiLevelType w:val="multilevel"/>
+    <w:tmpl w:val="F8987138"/>
+    <w:lvl w:ilvl="0">
+      <w:start w:val="1"/>
+      <w:numFmt w:val="decimal"/>
+      <w:lvlText w:val="%1."/>
+      <w:lvlJc w:val="left"/>
+      <w:pPr>
+        <w:tabs>
+          <w:tab w:val="num" w:pos="720"/>
+        </w:tabs>
+        <w:ind w:left="720" w:hanging="360"/>
+      </w:pPr>
+    </w:lvl>
+    <w:lvl w:ilvl="1">
+      <w:start w:val="1"/>
+      <w:numFmt w:val="bullet"/>
+      <w:lvlText w:val="o"/>
+      <w:lvlJc w:val="left"/>
+      <w:pPr>
+        <w:tabs>
+          <w:tab w:val="num" w:pos="1440"/>
+        </w:tabs>
+        <w:ind w:left="1440" w:hanging="360"/>
+      </w:pPr>
+      <w:rPr>
+        <w:rFonts w:ascii="Courier New" w:hAnsi="Courier New" w:hint="default"/>
+        <w:sz w:val="20"/>
+      </w:rPr>
+    </w:lvl>
+    <w:lvl w:ilvl="2" w:tentative="1">
+      <w:start w:val="1"/>
+      <w:numFmt w:val="decimal"/>
+      <w:lvlText w:val="%3."/>
+      <w:lvlJc w:val="left"/>
+      <w:pPr>
+        <w:tabs>
+          <w:tab w:val="num" w:pos="2160"/>
+        </w:tabs>
+        <w:ind w:left="2160" w:hanging="360"/>
+      </w:pPr>
+    </w:lvl>
+    <w:lvl w:ilvl="3" w:tentative="1">
+      <w:start w:val="1"/>
+      <w:numFmt w:val="decimal"/>
+      <w:lvlText w:val="%4."/>
+      <w:lvlJc w:val="left"/>
+      <w:pPr>
+        <w:tabs>
+          <w:tab w:val="num" w:pos="2880"/>
+        </w:tabs>
+        <w:ind w:left="2880" w:hanging="360"/>
+      </w:pPr>
+    </w:lvl>
+    <w:lvl w:ilvl="4" w:tentative="1">
+      <w:start w:val="1"/>
+      <w:numFmt w:val="decimal"/>
+      <w:lvlText w:val="%5."/>
+      <w:lvlJc w:val="left"/>
+      <w:pPr>
+        <w:tabs>
+          <w:tab w:val="num" w:pos="3600"/>
+        </w:tabs>
+        <w:ind w:left="3600" w:hanging="360"/>
+      </w:pPr>
+    </w:lvl>
+    <w:lvl w:ilvl="5" w:tentative="1">
+      <w:start w:val="1"/>
+      <w:numFmt w:val="decimal"/>
+      <w:lvlText w:val="%6."/>
+      <w:lvlJc w:val="left"/>
+      <w:pPr>
+        <w:tabs>
+          <w:tab w:val="num" w:pos="4320"/>
+        </w:tabs>
+        <w:ind w:left="4320" w:hanging="360"/>
+      </w:pPr>
+    </w:lvl>
+    <w:lvl w:ilvl="6" w:tentative="1">
+      <w:start w:val="1"/>
+      <w:numFmt w:val="decimal"/>
+      <w:lvlText w:val="%7."/>
+      <w:lvlJc w:val="left"/>
+      <w:pPr>
+        <w:tabs>
+          <w:tab w:val="num" w:pos="5040"/>
+        </w:tabs>
+        <w:ind w:left="5040" w:hanging="360"/>
+      </w:pPr>
+    </w:lvl>
+    <w:lvl w:ilvl="7" w:tentative="1">
+      <w:start w:val="1"/>
+      <w:numFmt w:val="decimal"/>
+      <w:lvlText w:val="%8."/>
+      <w:lvlJc w:val="left"/>
+      <w:pPr>
+        <w:tabs>
+          <w:tab w:val="num" w:pos="5760"/>
+        </w:tabs>
+        <w:ind w:left="5760" w:hanging="360"/>
+      </w:pPr>
+    </w:lvl>
+    <w:lvl w:ilvl="8" w:tentative="1">
+      <w:start w:val="1"/>
+      <w:numFmt w:val="decimal"/>
+      <w:lvlText w:val="%9."/>
+      <w:lvlJc w:val="left"/>
+      <w:pPr>
+        <w:tabs>
+          <w:tab w:val="num" w:pos="6480"/>
+        </w:tabs>
+        <w:ind w:left="6480" w:hanging="360"/>
+      </w:pPr>
+    </w:lvl>
+  </w:abstractNum>
+  <w:abstractNum w:abstractNumId="8">
+    <w:nsid w:val="4E403576"/>
+    <w:multiLevelType w:val="multilevel"/>
+    <w:tmpl w:val="666EF538"/>
+    <w:lvl w:ilvl="0">
+      <w:start w:val="1"/>
+      <w:numFmt w:val="bullet"/>
+      <w:lvlText w:val=""/>
+      <w:lvlJc w:val="left"/>
+      <w:pPr>
+        <w:tabs>
+          <w:tab w:val="num" w:pos="720"/>
+        </w:tabs>
+        <w:ind w:left="720" w:hanging="360"/>
+      </w:pPr>
+      <w:rPr>
+        <w:rFonts w:ascii="Symbol" w:hAnsi="Symbol" w:hint="default"/>
+        <w:sz w:val="20"/>
+      </w:rPr>
+    </w:lvl>
+    <w:lvl w:ilvl="1" w:tentative="1">
+      <w:start w:val="1"/>
+      <w:numFmt w:val="bullet"/>
+      <w:lvlText w:val="o"/>
+      <w:lvlJc w:val="left"/>
+      <w:pPr>
+        <w:tabs>
+          <w:tab w:val="num" w:pos="1440"/>
+        </w:tabs>
+        <w:ind w:left="1440" w:hanging="360"/>
+      </w:pPr>
+      <w:rPr>
+        <w:rFonts w:ascii="Courier New" w:hAnsi="Courier New" w:hint="default"/>
+        <w:sz w:val="20"/>
+      </w:rPr>
+    </w:lvl>
+    <w:lvl w:ilvl="2" w:tentative="1">
+      <w:start w:val="1"/>
+      <w:numFmt w:val="bullet"/>
+      <w:lvlText w:val=""/>
+      <w:lvlJc w:val="left"/>
+      <w:pPr>
+        <w:tabs>
+          <w:tab w:val="num" w:pos="2160"/>
+        </w:tabs>
+        <w:ind w:left="2160" w:hanging="360"/>
+      </w:pPr>
+      <w:rPr>
+        <w:rFonts w:ascii="Wingdings" w:hAnsi="Wingdings" w:hint="default"/>
+        <w:sz w:val="20"/>
+      </w:rPr>
+    </w:lvl>
+    <w:lvl w:ilvl="3" w:tentative="1">
+      <w:start w:val="1"/>
+      <w:numFmt w:val="bullet"/>
+      <w:lvlText w:val=""/>
+      <w:lvlJc w:val="left"/>
+      <w:pPr>
+        <w:tabs>
+          <w:tab w:val="num" w:pos="2880"/>
+        </w:tabs>
+        <w:ind w:left="2880" w:hanging="360"/>
+      </w:pPr>
+      <w:rPr>
+        <w:rFonts w:ascii="Wingdings" w:hAnsi="Wingdings" w:hint="default"/>
+        <w:sz w:val="20"/>
+      </w:rPr>
+    </w:lvl>
+    <w:lvl w:ilvl="4" w:tentative="1">
+      <w:start w:val="1"/>
+      <w:numFmt w:val="bullet"/>
+      <w:lvlText w:val=""/>
+      <w:lvlJc w:val="left"/>
+      <w:pPr>
+        <w:tabs>
+          <w:tab w:val="num" w:pos="3600"/>
+        </w:tabs>
+        <w:ind w:left="3600" w:hanging="360"/>
+      </w:pPr>
+      <w:rPr>
+        <w:rFonts w:ascii="Wingdings" w:hAnsi="Wingdings" w:hint="default"/>
+        <w:sz w:val="20"/>
+      </w:rPr>
+    </w:lvl>
+    <w:lvl w:ilvl="5" w:tentative="1">
+      <w:start w:val="1"/>
+      <w:numFmt w:val="bullet"/>
+      <w:lvlText w:val=""/>
+      <w:lvlJc w:val="left"/>
+      <w:pPr>
+        <w:tabs>
+          <w:tab w:val="num" w:pos="4320"/>
+        </w:tabs>
+        <w:ind w:left="4320" w:hanging="360"/>
+      </w:pPr>
+      <w:rPr>
+        <w:rFonts w:ascii="Wingdings" w:hAnsi="Wingdings" w:hint="default"/>
+        <w:sz w:val="20"/>
+      </w:rPr>
+    </w:lvl>
+    <w:lvl w:ilvl="6" w:tentative="1">
+      <w:start w:val="1"/>
+      <w:numFmt w:val="bullet"/>
+      <w:lvlText w:val=""/>
+      <w:lvlJc w:val="left"/>
+      <w:pPr>
+        <w:tabs>
+          <w:tab w:val="num" w:pos="5040"/>
+        </w:tabs>
+        <w:ind w:left="5040" w:hanging="360"/>
+      </w:pPr>
+      <w:rPr>
+        <w:rFonts w:ascii="Wingdings" w:hAnsi="Wingdings" w:hint="default"/>
+        <w:sz w:val="20"/>
+      </w:rPr>
+    </w:lvl>
+    <w:lvl w:ilvl="7" w:tentative="1">
+      <w:start w:val="1"/>
+      <w:numFmt w:val="bullet"/>
+      <w:lvlText w:val=""/>
+      <w:lvlJc w:val="left"/>
+      <w:pPr>
+        <w:tabs>
+          <w:tab w:val="num" w:pos="5760"/>
+        </w:tabs>
+        <w:ind w:left="5760" w:hanging="360"/>
+      </w:pPr>
+      <w:rPr>
+        <w:rFonts w:ascii="Wingdings" w:hAnsi="Wingdings" w:hint="default"/>
+        <w:sz w:val="20"/>
+      </w:rPr>
+    </w:lvl>
+    <w:lvl w:ilvl="8" w:tentative="1">
+      <w:start w:val="1"/>
+      <w:numFmt w:val="bullet"/>
+      <w:lvlText w:val=""/>
+      <w:lvlJc w:val="left"/>
+      <w:pPr>
+        <w:tabs>
+          <w:tab w:val="num" w:pos="6480"/>
+        </w:tabs>
+        <w:ind w:left="6480" w:hanging="360"/>
+      </w:pPr>
+      <w:rPr>
+        <w:rFonts w:ascii="Wingdings" w:hAnsi="Wingdings" w:hint="default"/>
+        <w:sz w:val="20"/>
+      </w:rPr>
+    </w:lvl>
+  </w:abstractNum>
+  <w:abstractNum w:abstractNumId="9">
+    <w:nsid w:val="64B70D6D"/>
+    <w:multiLevelType w:val="multilevel"/>
+    <w:tmpl w:val="93A83F44"/>
+    <w:lvl w:ilvl="0">
+      <w:start w:val="1"/>
+      <w:numFmt w:val="bullet"/>
+      <w:lvlText w:val=""/>
+      <w:lvlJc w:val="left"/>
+      <w:pPr>
+        <w:tabs>
+          <w:tab w:val="num" w:pos="720"/>
+        </w:tabs>
+        <w:ind w:left="720" w:hanging="360"/>
+      </w:pPr>
+      <w:rPr>
+        <w:rFonts w:ascii="Symbol" w:hAnsi="Symbol" w:hint="default"/>
+        <w:sz w:val="20"/>
+      </w:rPr>
+    </w:lvl>
+    <w:lvl w:ilvl="1" w:tentative="1">
+      <w:start w:val="1"/>
+      <w:numFmt w:val="bullet"/>
+      <w:lvlText w:val="o"/>
+      <w:lvlJc w:val="left"/>
+      <w:pPr>
+        <w:tabs>
+          <w:tab w:val="num" w:pos="1440"/>
+        </w:tabs>
+        <w:ind w:left="1440" w:hanging="360"/>
+      </w:pPr>
+      <w:rPr>
+        <w:rFonts w:ascii="Courier New" w:hAnsi="Courier New" w:hint="default"/>
+        <w:sz w:val="20"/>
+      </w:rPr>
+    </w:lvl>
+    <w:lvl w:ilvl="2" w:tentative="1">
+      <w:start w:val="1"/>
+      <w:numFmt w:val="bullet"/>
+      <w:lvlText w:val=""/>
+      <w:lvlJc w:val="left"/>
+      <w:pPr>
+        <w:tabs>
+          <w:tab w:val="num" w:pos="2160"/>
+        </w:tabs>
+        <w:ind w:left="2160" w:hanging="360"/>
+      </w:pPr>
+      <w:rPr>
+        <w:rFonts w:ascii="Wingdings" w:hAnsi="Wingdings" w:hint="default"/>
+        <w:sz w:val="20"/>
+      </w:rPr>
+    </w:lvl>
+    <w:lvl w:ilvl="3" w:tentative="1">
+      <w:start w:val="1"/>
+      <w:numFmt w:val="bullet"/>
+      <w:lvlText w:val=""/>
+      <w:lvlJc w:val="left"/>
+      <w:pPr>
+        <w:tabs>
+          <w:tab w:val="num" w:pos="2880"/>
+        </w:tabs>
+        <w:ind w:left="2880" w:hanging="360"/>
+      </w:pPr>
+      <w:rPr>
+        <w:rFonts w:ascii="Wingdings" w:hAnsi="Wingdings" w:hint="default"/>
+        <w:sz w:val="20"/>
+      </w:rPr>
+    </w:lvl>
+    <w:lvl w:ilvl="4" w:tentative="1">
+      <w:start w:val="1"/>
+      <w:numFmt w:val="bullet"/>
+      <w:lvlText w:val=""/>
+      <w:lvlJc w:val="left"/>
+      <w:pPr>
+        <w:tabs>
+          <w:tab w:val="num" w:pos="3600"/>
+        </w:tabs>
+        <w:ind w:left="3600" w:hanging="360"/>
+      </w:pPr>
+      <w:rPr>
+        <w:rFonts w:ascii="Wingdings" w:hAnsi="Wingdings" w:hint="default"/>
+        <w:sz w:val="20"/>
+      </w:rPr>
+    </w:lvl>
+    <w:lvl w:ilvl="5" w:tentative="1">
+      <w:start w:val="1"/>
+      <w:numFmt w:val="bullet"/>
+      <w:lvlText w:val=""/>
+      <w:lvlJc w:val="left"/>
+      <w:pPr>
+        <w:tabs>
+          <w:tab w:val="num" w:pos="4320"/>
+        </w:tabs>
+        <w:ind w:left="4320" w:hanging="360"/>
+      </w:pPr>
+      <w:rPr>
+        <w:rFonts w:ascii="Wingdings" w:hAnsi="Wingdings" w:hint="default"/>
+        <w:sz w:val="20"/>
+      </w:rPr>
+    </w:lvl>
+    <w:lvl w:ilvl="6" w:tentative="1">
+      <w:start w:val="1"/>
+      <w:numFmt w:val="bullet"/>
+      <w:lvlText w:val=""/>
+      <w:lvlJc w:val="left"/>
+      <w:pPr>
+        <w:tabs>
+          <w:tab w:val="num" w:pos="5040"/>
+        </w:tabs>
+        <w:ind w:left="5040" w:hanging="360"/>
+      </w:pPr>
+      <w:rPr>
+        <w:rFonts w:ascii="Wingdings" w:hAnsi="Wingdings" w:hint="default"/>
+        <w:sz w:val="20"/>
+      </w:rPr>
+    </w:lvl>
+    <w:lvl w:ilvl="7" w:tentative="1">
+      <w:start w:val="1"/>
+      <w:numFmt w:val="bullet"/>
+      <w:lvlText w:val=""/>
+      <w:lvlJc w:val="left"/>
+      <w:pPr>
+        <w:tabs>
+          <w:tab w:val="num" w:pos="5760"/>
+        </w:tabs>
+        <w:ind w:left="5760" w:hanging="360"/>
+      </w:pPr>
+      <w:rPr>
+        <w:rFonts w:ascii="Wingdings" w:hAnsi="Wingdings" w:hint="default"/>
+        <w:sz w:val="20"/>
+      </w:rPr>
+    </w:lvl>
+    <w:lvl w:ilvl="8" w:tentative="1">
+      <w:start w:val="1"/>
+      <w:numFmt w:val="bullet"/>
+      <w:lvlText w:val=""/>
+      <w:lvlJc w:val="left"/>
+      <w:pPr>
+        <w:tabs>
+          <w:tab w:val="num" w:pos="6480"/>
+        </w:tabs>
+        <w:ind w:left="6480" w:hanging="360"/>
+      </w:pPr>
+      <w:rPr>
+        <w:rFonts w:ascii="Wingdings" w:hAnsi="Wingdings" w:hint="default"/>
+        <w:sz w:val="20"/>
+      </w:rPr>
+    </w:lvl>
+  </w:abstractNum>
+  <w:abstractNum w:abstractNumId="10">
     <w:nsid w:val="66FB75B0"/>
     <w:multiLevelType w:val="multilevel"/>
     <w:tmpl w:val="7B16891C"/>
@@ -1152,7 +4798,124 @@
       </w:rPr>
     </w:lvl>
   </w:abstractNum>
-  <w:abstractNum w:abstractNumId="4">
+  <w:abstractNum w:abstractNumId="11">
+    <w:nsid w:val="679D4B1C"/>
+    <w:multiLevelType w:val="multilevel"/>
+    <w:tmpl w:val="83E6B530"/>
+    <w:lvl w:ilvl="0">
+      <w:start w:val="1"/>
+      <w:numFmt w:val="decimal"/>
+      <w:lvlText w:val="%1."/>
+      <w:lvlJc w:val="left"/>
+      <w:pPr>
+        <w:tabs>
+          <w:tab w:val="num" w:pos="720"/>
+        </w:tabs>
+        <w:ind w:left="720" w:hanging="360"/>
+      </w:pPr>
+    </w:lvl>
+    <w:lvl w:ilvl="1">
+      <w:start w:val="1"/>
+      <w:numFmt w:val="bullet"/>
+      <w:lvlText w:val="o"/>
+      <w:lvlJc w:val="left"/>
+      <w:pPr>
+        <w:tabs>
+          <w:tab w:val="num" w:pos="1440"/>
+        </w:tabs>
+        <w:ind w:left="1440" w:hanging="360"/>
+      </w:pPr>
+      <w:rPr>
+        <w:rFonts w:ascii="Courier New" w:hAnsi="Courier New" w:hint="default"/>
+        <w:sz w:val="20"/>
+      </w:rPr>
+    </w:lvl>
+    <w:lvl w:ilvl="2" w:tentative="1">
+      <w:start w:val="1"/>
+      <w:numFmt w:val="decimal"/>
+      <w:lvlText w:val="%3."/>
+      <w:lvlJc w:val="left"/>
+      <w:pPr>
+        <w:tabs>
+          <w:tab w:val="num" w:pos="2160"/>
+        </w:tabs>
+        <w:ind w:left="2160" w:hanging="360"/>
+      </w:pPr>
+    </w:lvl>
+    <w:lvl w:ilvl="3" w:tentative="1">
+      <w:start w:val="1"/>
+      <w:numFmt w:val="decimal"/>
+      <w:lvlText w:val="%4."/>
+      <w:lvlJc w:val="left"/>
+      <w:pPr>
+        <w:tabs>
+          <w:tab w:val="num" w:pos="2880"/>
+        </w:tabs>
+        <w:ind w:left="2880" w:hanging="360"/>
+      </w:pPr>
+    </w:lvl>
+    <w:lvl w:ilvl="4" w:tentative="1">
+      <w:start w:val="1"/>
+      <w:numFmt w:val="decimal"/>
+      <w:lvlText w:val="%5."/>
+      <w:lvlJc w:val="left"/>
+      <w:pPr>
+        <w:tabs>
+          <w:tab w:val="num" w:pos="3600"/>
+        </w:tabs>
+        <w:ind w:left="3600" w:hanging="360"/>
+      </w:pPr>
+    </w:lvl>
+    <w:lvl w:ilvl="5" w:tentative="1">
+      <w:start w:val="1"/>
+      <w:numFmt w:val="decimal"/>
+      <w:lvlText w:val="%6."/>
+      <w:lvlJc w:val="left"/>
+      <w:pPr>
+        <w:tabs>
+          <w:tab w:val="num" w:pos="4320"/>
+        </w:tabs>
+        <w:ind w:left="4320" w:hanging="360"/>
+      </w:pPr>
+    </w:lvl>
+    <w:lvl w:ilvl="6" w:tentative="1">
+      <w:start w:val="1"/>
+      <w:numFmt w:val="decimal"/>
+      <w:lvlText w:val="%7."/>
+      <w:lvlJc w:val="left"/>
+      <w:pPr>
+        <w:tabs>
+          <w:tab w:val="num" w:pos="5040"/>
+        </w:tabs>
+        <w:ind w:left="5040" w:hanging="360"/>
+      </w:pPr>
+    </w:lvl>
+    <w:lvl w:ilvl="7" w:tentative="1">
+      <w:start w:val="1"/>
+      <w:numFmt w:val="decimal"/>
+      <w:lvlText w:val="%8."/>
+      <w:lvlJc w:val="left"/>
+      <w:pPr>
+        <w:tabs>
+          <w:tab w:val="num" w:pos="5760"/>
+        </w:tabs>
+        <w:ind w:left="5760" w:hanging="360"/>
+      </w:pPr>
+    </w:lvl>
+    <w:lvl w:ilvl="8" w:tentative="1">
+      <w:start w:val="1"/>
+      <w:numFmt w:val="decimal"/>
+      <w:lvlText w:val="%9."/>
+      <w:lvlJc w:val="left"/>
+      <w:pPr>
+        <w:tabs>
+          <w:tab w:val="num" w:pos="6480"/>
+        </w:tabs>
+        <w:ind w:left="6480" w:hanging="360"/>
+      </w:pPr>
+    </w:lvl>
+  </w:abstractNum>
+  <w:abstractNum w:abstractNumId="12">
     <w:nsid w:val="77152659"/>
     <w:multiLevelType w:val="multilevel"/>
     <w:tmpl w:val="D24C4866"/>
@@ -1301,19 +5064,195 @@
       </w:rPr>
     </w:lvl>
   </w:abstractNum>
+  <w:abstractNum w:abstractNumId="13">
+    <w:nsid w:val="7F246560"/>
+    <w:multiLevelType w:val="multilevel"/>
+    <w:tmpl w:val="D9E60C3C"/>
+    <w:lvl w:ilvl="0">
+      <w:start w:val="1"/>
+      <w:numFmt w:val="bullet"/>
+      <w:lvlText w:val=""/>
+      <w:lvlJc w:val="left"/>
+      <w:pPr>
+        <w:tabs>
+          <w:tab w:val="num" w:pos="720"/>
+        </w:tabs>
+        <w:ind w:left="720" w:hanging="360"/>
+      </w:pPr>
+      <w:rPr>
+        <w:rFonts w:ascii="Symbol" w:hAnsi="Symbol" w:hint="default"/>
+        <w:sz w:val="20"/>
+      </w:rPr>
+    </w:lvl>
+    <w:lvl w:ilvl="1" w:tentative="1">
+      <w:start w:val="1"/>
+      <w:numFmt w:val="bullet"/>
+      <w:lvlText w:val="o"/>
+      <w:lvlJc w:val="left"/>
+      <w:pPr>
+        <w:tabs>
+          <w:tab w:val="num" w:pos="1440"/>
+        </w:tabs>
+        <w:ind w:left="1440" w:hanging="360"/>
+      </w:pPr>
+      <w:rPr>
+        <w:rFonts w:ascii="Courier New" w:hAnsi="Courier New" w:hint="default"/>
+        <w:sz w:val="20"/>
+      </w:rPr>
+    </w:lvl>
+    <w:lvl w:ilvl="2" w:tentative="1">
+      <w:start w:val="1"/>
+      <w:numFmt w:val="bullet"/>
+      <w:lvlText w:val=""/>
+      <w:lvlJc w:val="left"/>
+      <w:pPr>
+        <w:tabs>
+          <w:tab w:val="num" w:pos="2160"/>
+        </w:tabs>
+        <w:ind w:left="2160" w:hanging="360"/>
+      </w:pPr>
+      <w:rPr>
+        <w:rFonts w:ascii="Wingdings" w:hAnsi="Wingdings" w:hint="default"/>
+        <w:sz w:val="20"/>
+      </w:rPr>
+    </w:lvl>
+    <w:lvl w:ilvl="3" w:tentative="1">
+      <w:start w:val="1"/>
+      <w:numFmt w:val="bullet"/>
+      <w:lvlText w:val=""/>
+      <w:lvlJc w:val="left"/>
+      <w:pPr>
+        <w:tabs>
+          <w:tab w:val="num" w:pos="2880"/>
+        </w:tabs>
+        <w:ind w:left="2880" w:hanging="360"/>
+      </w:pPr>
+      <w:rPr>
+        <w:rFonts w:ascii="Wingdings" w:hAnsi="Wingdings" w:hint="default"/>
+        <w:sz w:val="20"/>
+      </w:rPr>
+    </w:lvl>
+    <w:lvl w:ilvl="4" w:tentative="1">
+      <w:start w:val="1"/>
+      <w:numFmt w:val="bullet"/>
+      <w:lvlText w:val=""/>
+      <w:lvlJc w:val="left"/>
+      <w:pPr>
+        <w:tabs>
+          <w:tab w:val="num" w:pos="3600"/>
+        </w:tabs>
+        <w:ind w:left="3600" w:hanging="360"/>
+      </w:pPr>
+      <w:rPr>
+        <w:rFonts w:ascii="Wingdings" w:hAnsi="Wingdings" w:hint="default"/>
+        <w:sz w:val="20"/>
+      </w:rPr>
+    </w:lvl>
+    <w:lvl w:ilvl="5" w:tentative="1">
+      <w:start w:val="1"/>
+      <w:numFmt w:val="bullet"/>
+      <w:lvlText w:val=""/>
+      <w:lvlJc w:val="left"/>
+      <w:pPr>
+        <w:tabs>
+          <w:tab w:val="num" w:pos="4320"/>
+        </w:tabs>
+        <w:ind w:left="4320" w:hanging="360"/>
+      </w:pPr>
+      <w:rPr>
+        <w:rFonts w:ascii="Wingdings" w:hAnsi="Wingdings" w:hint="default"/>
+        <w:sz w:val="20"/>
+      </w:rPr>
+    </w:lvl>
+    <w:lvl w:ilvl="6" w:tentative="1">
+      <w:start w:val="1"/>
+      <w:numFmt w:val="bullet"/>
+      <w:lvlText w:val=""/>
+      <w:lvlJc w:val="left"/>
+      <w:pPr>
+        <w:tabs>
+          <w:tab w:val="num" w:pos="5040"/>
+        </w:tabs>
+        <w:ind w:left="5040" w:hanging="360"/>
+      </w:pPr>
+      <w:rPr>
+        <w:rFonts w:ascii="Wingdings" w:hAnsi="Wingdings" w:hint="default"/>
+        <w:sz w:val="20"/>
+      </w:rPr>
+    </w:lvl>
+    <w:lvl w:ilvl="7" w:tentative="1">
+      <w:start w:val="1"/>
+      <w:numFmt w:val="bullet"/>
+      <w:lvlText w:val=""/>
+      <w:lvlJc w:val="left"/>
+      <w:pPr>
+        <w:tabs>
+          <w:tab w:val="num" w:pos="5760"/>
+        </w:tabs>
+        <w:ind w:left="5760" w:hanging="360"/>
+      </w:pPr>
+      <w:rPr>
+        <w:rFonts w:ascii="Wingdings" w:hAnsi="Wingdings" w:hint="default"/>
+        <w:sz w:val="20"/>
+      </w:rPr>
+    </w:lvl>
+    <w:lvl w:ilvl="8" w:tentative="1">
+      <w:start w:val="1"/>
+      <w:numFmt w:val="bullet"/>
+      <w:lvlText w:val=""/>
+      <w:lvlJc w:val="left"/>
+      <w:pPr>
+        <w:tabs>
+          <w:tab w:val="num" w:pos="6480"/>
+        </w:tabs>
+        <w:ind w:left="6480" w:hanging="360"/>
+      </w:pPr>
+      <w:rPr>
+        <w:rFonts w:ascii="Wingdings" w:hAnsi="Wingdings" w:hint="default"/>
+        <w:sz w:val="20"/>
+      </w:rPr>
+    </w:lvl>
+  </w:abstractNum>
   <w:num w:numId="1">
+    <w:abstractNumId w:val="12"/>
+  </w:num>
+  <w:num w:numId="2">
+    <w:abstractNumId w:val="10"/>
+  </w:num>
+  <w:num w:numId="3">
+    <w:abstractNumId w:val="5"/>
+  </w:num>
+  <w:num w:numId="4">
+    <w:abstractNumId w:val="6"/>
+  </w:num>
+  <w:num w:numId="5">
     <w:abstractNumId w:val="4"/>
   </w:num>
-  <w:num w:numId="2">
+  <w:num w:numId="6">
+    <w:abstractNumId w:val="9"/>
+  </w:num>
+  <w:num w:numId="7">
+    <w:abstractNumId w:val="1"/>
+  </w:num>
+  <w:num w:numId="8">
+    <w:abstractNumId w:val="2"/>
+  </w:num>
+  <w:num w:numId="9">
+    <w:abstractNumId w:val="13"/>
+  </w:num>
+  <w:num w:numId="10">
+    <w:abstractNumId w:val="8"/>
+  </w:num>
+  <w:num w:numId="11">
     <w:abstractNumId w:val="3"/>
   </w:num>
-  <w:num w:numId="3">
-    <w:abstractNumId w:val="1"/>
+  <w:num w:numId="12">
+    <w:abstractNumId w:val="11"/>
   </w:num>
-  <w:num w:numId="4">
-    <w:abstractNumId w:val="2"/>
+  <w:num w:numId="13">
+    <w:abstractNumId w:val="7"/>
   </w:num>
-  <w:num w:numId="5">
+  <w:num w:numId="14">
     <w:abstractNumId w:val="0"/>
   </w:num>
 </w:numbering>
@@ -1479,6 +5418,47 @@
     <w:name w:val="Normal"/>
     <w:qFormat/>
   </w:style>
+  <w:style w:type="paragraph" w:styleId="Ttulo1">
+    <w:name w:val="heading 1"/>
+    <w:basedOn w:val="Normal"/>
+    <w:link w:val="Ttulo1Car"/>
+    <w:uiPriority w:val="9"/>
+    <w:qFormat/>
+    <w:rsid w:val="0073190C"/>
+    <w:pPr>
+      <w:spacing w:before="100" w:beforeAutospacing="1" w:after="100" w:afterAutospacing="1" w:line="240" w:lineRule="auto"/>
+      <w:outlineLvl w:val="0"/>
+    </w:pPr>
+    <w:rPr>
+      <w:rFonts w:ascii="Times New Roman" w:eastAsia="Times New Roman" w:hAnsi="Times New Roman" w:cs="Times New Roman"/>
+      <w:b/>
+      <w:bCs/>
+      <w:kern w:val="36"/>
+      <w:sz w:val="48"/>
+      <w:szCs w:val="48"/>
+      <w:lang w:eastAsia="es-AR"/>
+    </w:rPr>
+  </w:style>
+  <w:style w:type="paragraph" w:styleId="Ttulo3">
+    <w:name w:val="heading 3"/>
+    <w:basedOn w:val="Normal"/>
+    <w:link w:val="Ttulo3Car"/>
+    <w:uiPriority w:val="9"/>
+    <w:qFormat/>
+    <w:rsid w:val="0073190C"/>
+    <w:pPr>
+      <w:spacing w:before="100" w:beforeAutospacing="1" w:after="100" w:afterAutospacing="1" w:line="240" w:lineRule="auto"/>
+      <w:outlineLvl w:val="2"/>
+    </w:pPr>
+    <w:rPr>
+      <w:rFonts w:ascii="Times New Roman" w:eastAsia="Times New Roman" w:hAnsi="Times New Roman" w:cs="Times New Roman"/>
+      <w:b/>
+      <w:bCs/>
+      <w:sz w:val="27"/>
+      <w:szCs w:val="27"/>
+      <w:lang w:eastAsia="es-AR"/>
+    </w:rPr>
+  </w:style>
   <w:style w:type="character" w:default="1" w:styleId="Fuentedeprrafopredeter">
     <w:name w:val="Default Paragraph Font"/>
     <w:uiPriority w:val="1"/>
@@ -1581,6 +5561,61 @@
       <w:spacing w:val="15"/>
       <w:sz w:val="24"/>
       <w:szCs w:val="24"/>
+    </w:rPr>
+  </w:style>
+  <w:style w:type="character" w:customStyle="1" w:styleId="Ttulo1Car">
+    <w:name w:val="Título 1 Car"/>
+    <w:basedOn w:val="Fuentedeprrafopredeter"/>
+    <w:link w:val="Ttulo1"/>
+    <w:uiPriority w:val="9"/>
+    <w:rsid w:val="0073190C"/>
+    <w:rPr>
+      <w:rFonts w:ascii="Times New Roman" w:eastAsia="Times New Roman" w:hAnsi="Times New Roman" w:cs="Times New Roman"/>
+      <w:b/>
+      <w:bCs/>
+      <w:kern w:val="36"/>
+      <w:sz w:val="48"/>
+      <w:szCs w:val="48"/>
+      <w:lang w:eastAsia="es-AR"/>
+    </w:rPr>
+  </w:style>
+  <w:style w:type="character" w:customStyle="1" w:styleId="Ttulo3Car">
+    <w:name w:val="Título 3 Car"/>
+    <w:basedOn w:val="Fuentedeprrafopredeter"/>
+    <w:link w:val="Ttulo3"/>
+    <w:uiPriority w:val="9"/>
+    <w:rsid w:val="0073190C"/>
+    <w:rPr>
+      <w:rFonts w:ascii="Times New Roman" w:eastAsia="Times New Roman" w:hAnsi="Times New Roman" w:cs="Times New Roman"/>
+      <w:b/>
+      <w:bCs/>
+      <w:sz w:val="27"/>
+      <w:szCs w:val="27"/>
+      <w:lang w:eastAsia="es-AR"/>
+    </w:rPr>
+  </w:style>
+  <w:style w:type="character" w:styleId="Textoennegrita">
+    <w:name w:val="Strong"/>
+    <w:basedOn w:val="Fuentedeprrafopredeter"/>
+    <w:uiPriority w:val="22"/>
+    <w:qFormat/>
+    <w:rsid w:val="0073190C"/>
+    <w:rPr>
+      <w:b/>
+      <w:bCs/>
+    </w:rPr>
+  </w:style>
+  <w:style w:type="character" w:styleId="CdigoHTML">
+    <w:name w:val="HTML Code"/>
+    <w:basedOn w:val="Fuentedeprrafopredeter"/>
+    <w:uiPriority w:val="99"/>
+    <w:semiHidden/>
+    <w:unhideWhenUsed/>
+    <w:rsid w:val="0073190C"/>
+    <w:rPr>
+      <w:rFonts w:ascii="Courier New" w:eastAsia="Times New Roman" w:hAnsi="Courier New" w:cs="Courier New"/>
+      <w:sz w:val="20"/>
+      <w:szCs w:val="20"/>
     </w:rPr>
   </w:style>
 </w:styles>
@@ -1746,6 +5781,47 @@
     <w:name w:val="Normal"/>
     <w:qFormat/>
   </w:style>
+  <w:style w:type="paragraph" w:styleId="Ttulo1">
+    <w:name w:val="heading 1"/>
+    <w:basedOn w:val="Normal"/>
+    <w:link w:val="Ttulo1Car"/>
+    <w:uiPriority w:val="9"/>
+    <w:qFormat/>
+    <w:rsid w:val="0073190C"/>
+    <w:pPr>
+      <w:spacing w:before="100" w:beforeAutospacing="1" w:after="100" w:afterAutospacing="1" w:line="240" w:lineRule="auto"/>
+      <w:outlineLvl w:val="0"/>
+    </w:pPr>
+    <w:rPr>
+      <w:rFonts w:ascii="Times New Roman" w:eastAsia="Times New Roman" w:hAnsi="Times New Roman" w:cs="Times New Roman"/>
+      <w:b/>
+      <w:bCs/>
+      <w:kern w:val="36"/>
+      <w:sz w:val="48"/>
+      <w:szCs w:val="48"/>
+      <w:lang w:eastAsia="es-AR"/>
+    </w:rPr>
+  </w:style>
+  <w:style w:type="paragraph" w:styleId="Ttulo3">
+    <w:name w:val="heading 3"/>
+    <w:basedOn w:val="Normal"/>
+    <w:link w:val="Ttulo3Car"/>
+    <w:uiPriority w:val="9"/>
+    <w:qFormat/>
+    <w:rsid w:val="0073190C"/>
+    <w:pPr>
+      <w:spacing w:before="100" w:beforeAutospacing="1" w:after="100" w:afterAutospacing="1" w:line="240" w:lineRule="auto"/>
+      <w:outlineLvl w:val="2"/>
+    </w:pPr>
+    <w:rPr>
+      <w:rFonts w:ascii="Times New Roman" w:eastAsia="Times New Roman" w:hAnsi="Times New Roman" w:cs="Times New Roman"/>
+      <w:b/>
+      <w:bCs/>
+      <w:sz w:val="27"/>
+      <w:szCs w:val="27"/>
+      <w:lang w:eastAsia="es-AR"/>
+    </w:rPr>
+  </w:style>
   <w:style w:type="character" w:default="1" w:styleId="Fuentedeprrafopredeter">
     <w:name w:val="Default Paragraph Font"/>
     <w:uiPriority w:val="1"/>
@@ -1848,6 +5924,61 @@
       <w:spacing w:val="15"/>
       <w:sz w:val="24"/>
       <w:szCs w:val="24"/>
+    </w:rPr>
+  </w:style>
+  <w:style w:type="character" w:customStyle="1" w:styleId="Ttulo1Car">
+    <w:name w:val="Título 1 Car"/>
+    <w:basedOn w:val="Fuentedeprrafopredeter"/>
+    <w:link w:val="Ttulo1"/>
+    <w:uiPriority w:val="9"/>
+    <w:rsid w:val="0073190C"/>
+    <w:rPr>
+      <w:rFonts w:ascii="Times New Roman" w:eastAsia="Times New Roman" w:hAnsi="Times New Roman" w:cs="Times New Roman"/>
+      <w:b/>
+      <w:bCs/>
+      <w:kern w:val="36"/>
+      <w:sz w:val="48"/>
+      <w:szCs w:val="48"/>
+      <w:lang w:eastAsia="es-AR"/>
+    </w:rPr>
+  </w:style>
+  <w:style w:type="character" w:customStyle="1" w:styleId="Ttulo3Car">
+    <w:name w:val="Título 3 Car"/>
+    <w:basedOn w:val="Fuentedeprrafopredeter"/>
+    <w:link w:val="Ttulo3"/>
+    <w:uiPriority w:val="9"/>
+    <w:rsid w:val="0073190C"/>
+    <w:rPr>
+      <w:rFonts w:ascii="Times New Roman" w:eastAsia="Times New Roman" w:hAnsi="Times New Roman" w:cs="Times New Roman"/>
+      <w:b/>
+      <w:bCs/>
+      <w:sz w:val="27"/>
+      <w:szCs w:val="27"/>
+      <w:lang w:eastAsia="es-AR"/>
+    </w:rPr>
+  </w:style>
+  <w:style w:type="character" w:styleId="Textoennegrita">
+    <w:name w:val="Strong"/>
+    <w:basedOn w:val="Fuentedeprrafopredeter"/>
+    <w:uiPriority w:val="22"/>
+    <w:qFormat/>
+    <w:rsid w:val="0073190C"/>
+    <w:rPr>
+      <w:b/>
+      <w:bCs/>
+    </w:rPr>
+  </w:style>
+  <w:style w:type="character" w:styleId="CdigoHTML">
+    <w:name w:val="HTML Code"/>
+    <w:basedOn w:val="Fuentedeprrafopredeter"/>
+    <w:uiPriority w:val="99"/>
+    <w:semiHidden/>
+    <w:unhideWhenUsed/>
+    <w:rsid w:val="0073190C"/>
+    <w:rPr>
+      <w:rFonts w:ascii="Courier New" w:eastAsia="Times New Roman" w:hAnsi="Courier New" w:cs="Courier New"/>
+      <w:sz w:val="20"/>
+      <w:szCs w:val="20"/>
     </w:rPr>
   </w:style>
 </w:styles>

</xml_diff>